<commit_message>
updated gui.py and report.docx
</commit_message>
<xml_diff>
--- a/report.docx
+++ b/report.docx
@@ -3915,46 +3915,6 @@
           <w:tab w:val="left" w:pos="1201"/>
         </w:tabs>
         <w:rPr>
-          <w:sz w:val="24"/>
-        </w:rPr>
-      </w:pPr>
-    </w:p>
-    <w:p>
-      <w:pPr>
-        <w:tabs>
-          <w:tab w:val="left" w:pos="1201"/>
-        </w:tabs>
-        <w:rPr>
-          <w:sz w:val="24"/>
-        </w:rPr>
-      </w:pPr>
-    </w:p>
-    <w:p>
-      <w:pPr>
-        <w:tabs>
-          <w:tab w:val="left" w:pos="1201"/>
-        </w:tabs>
-        <w:rPr>
-          <w:sz w:val="24"/>
-        </w:rPr>
-      </w:pPr>
-    </w:p>
-    <w:p>
-      <w:pPr>
-        <w:tabs>
-          <w:tab w:val="left" w:pos="1201"/>
-        </w:tabs>
-        <w:rPr>
-          <w:sz w:val="24"/>
-        </w:rPr>
-      </w:pPr>
-    </w:p>
-    <w:p>
-      <w:pPr>
-        <w:tabs>
-          <w:tab w:val="left" w:pos="1201"/>
-        </w:tabs>
-        <w:rPr>
           <w:b/>
           <w:bCs/>
           <w:sz w:val="28"/>
@@ -4118,541 +4078,2670 @@
           <w:sz w:val="24"/>
           <w:szCs w:val="24"/>
         </w:rPr>
-        <w:t xml:space="preserve"> is the ability of us connecting </w:t>
-      </w:r>
-    </w:p>
-    <w:p>
-      <w:pPr>
-        <w:tabs>
-          <w:tab w:val="left" w:pos="1201"/>
-        </w:tabs>
-        <w:rPr>
-          <w:b/>
-          <w:bCs/>
-          <w:sz w:val="28"/>
-          <w:szCs w:val="24"/>
-        </w:rPr>
-      </w:pPr>
-    </w:p>
-    <w:p>
-      <w:pPr>
-        <w:tabs>
-          <w:tab w:val="left" w:pos="1201"/>
-        </w:tabs>
-        <w:rPr>
-          <w:b/>
-          <w:bCs/>
-          <w:sz w:val="28"/>
-          <w:szCs w:val="24"/>
-        </w:rPr>
-      </w:pPr>
-    </w:p>
-    <w:p>
-      <w:pPr>
-        <w:tabs>
-          <w:tab w:val="left" w:pos="1201"/>
-        </w:tabs>
-        <w:rPr>
-          <w:b/>
-          <w:bCs/>
-          <w:sz w:val="28"/>
-          <w:szCs w:val="24"/>
-        </w:rPr>
-      </w:pPr>
-      <w:r>
-        <w:rPr>
-          <w:b/>
-          <w:bCs/>
-          <w:sz w:val="28"/>
+        <w:t xml:space="preserve"> is the ability </w:t>
+      </w:r>
+      <w:r>
+        <w:rPr>
+          <w:sz w:val="24"/>
+          <w:szCs w:val="24"/>
+        </w:rPr>
+        <w:t xml:space="preserve">of us to connect digitally. </w:t>
+      </w:r>
+      <w:r>
+        <w:rPr>
+          <w:sz w:val="24"/>
+          <w:szCs w:val="24"/>
+        </w:rPr>
+        <w:t xml:space="preserve">With the advent of sophisticated communication tools, being able to express oneself through a digital medium effectively and efficiently needed a reliable mechanism. </w:t>
+      </w:r>
+      <w:r>
+        <w:rPr>
+          <w:sz w:val="24"/>
+          <w:szCs w:val="24"/>
+        </w:rPr>
+        <w:t xml:space="preserve">A very popular method of expressing thoughts, ideas or sharing information, is texting a message or posting a typed text </w:t>
+      </w:r>
+      <w:r>
+        <w:rPr>
+          <w:sz w:val="24"/>
+          <w:szCs w:val="24"/>
+        </w:rPr>
+        <w:t xml:space="preserve">piece </w:t>
+      </w:r>
+      <w:r>
+        <w:rPr>
+          <w:sz w:val="24"/>
+          <w:szCs w:val="24"/>
+        </w:rPr>
+        <w:t xml:space="preserve">on the internet. Often, typing can be prone to errors and not much efficient and quick when it comes to long </w:t>
+      </w:r>
+      <w:r>
+        <w:rPr>
+          <w:sz w:val="24"/>
+          <w:szCs w:val="24"/>
+        </w:rPr>
+        <w:t>typing sessions</w:t>
+      </w:r>
+      <w:r>
+        <w:rPr>
+          <w:sz w:val="24"/>
+          <w:szCs w:val="24"/>
+        </w:rPr>
+        <w:t>.</w:t>
+      </w:r>
+    </w:p>
+    <w:p>
+      <w:pPr>
+        <w:tabs>
+          <w:tab w:val="left" w:pos="1201"/>
+        </w:tabs>
+        <w:rPr>
+          <w:sz w:val="24"/>
+          <w:szCs w:val="24"/>
+        </w:rPr>
+      </w:pPr>
+    </w:p>
+    <w:p>
+      <w:pPr>
+        <w:rPr>
+          <w:sz w:val="24"/>
+          <w:szCs w:val="24"/>
+        </w:rPr>
+      </w:pPr>
+      <w:r>
+        <w:rPr>
+          <w:sz w:val="24"/>
           <w:szCs w:val="24"/>
         </w:rPr>
         <w:tab/>
       </w:r>
-    </w:p>
-    <w:p>
-      <w:pPr>
-        <w:tabs>
-          <w:tab w:val="left" w:pos="1201"/>
-        </w:tabs>
-        <w:rPr>
-          <w:b/>
-          <w:bCs/>
-          <w:sz w:val="28"/>
-          <w:szCs w:val="24"/>
-        </w:rPr>
-      </w:pPr>
-    </w:p>
-    <w:p>
-      <w:pPr>
-        <w:tabs>
-          <w:tab w:val="left" w:pos="1201"/>
-        </w:tabs>
-        <w:rPr>
-          <w:b/>
-          <w:bCs/>
-          <w:sz w:val="28"/>
-          <w:szCs w:val="24"/>
-        </w:rPr>
-      </w:pPr>
-    </w:p>
-    <w:p>
-      <w:pPr>
-        <w:tabs>
-          <w:tab w:val="left" w:pos="1201"/>
-        </w:tabs>
-        <w:rPr>
-          <w:b/>
-          <w:bCs/>
-          <w:sz w:val="28"/>
-          <w:szCs w:val="24"/>
-        </w:rPr>
-      </w:pPr>
-    </w:p>
-    <w:p>
-      <w:pPr>
-        <w:tabs>
-          <w:tab w:val="left" w:pos="1201"/>
-        </w:tabs>
-        <w:rPr>
-          <w:b/>
-          <w:bCs/>
-          <w:sz w:val="28"/>
-          <w:szCs w:val="24"/>
-        </w:rPr>
-      </w:pPr>
-    </w:p>
-    <w:p>
-      <w:pPr>
-        <w:tabs>
-          <w:tab w:val="left" w:pos="1201"/>
-        </w:tabs>
-        <w:rPr>
-          <w:b/>
-          <w:bCs/>
-          <w:sz w:val="28"/>
-          <w:szCs w:val="24"/>
-        </w:rPr>
-      </w:pPr>
-    </w:p>
-    <w:p>
-      <w:pPr>
-        <w:tabs>
-          <w:tab w:val="left" w:pos="1201"/>
-        </w:tabs>
-        <w:rPr>
-          <w:b/>
-          <w:bCs/>
-          <w:sz w:val="28"/>
-          <w:szCs w:val="24"/>
-        </w:rPr>
-      </w:pPr>
-    </w:p>
-    <w:p>
-      <w:pPr>
-        <w:tabs>
-          <w:tab w:val="left" w:pos="1201"/>
-        </w:tabs>
-        <w:rPr>
-          <w:b/>
-          <w:bCs/>
-          <w:sz w:val="28"/>
-          <w:szCs w:val="24"/>
-        </w:rPr>
-      </w:pPr>
-    </w:p>
-    <w:p>
-      <w:pPr>
-        <w:tabs>
-          <w:tab w:val="left" w:pos="1201"/>
-        </w:tabs>
-        <w:rPr>
-          <w:b/>
-          <w:bCs/>
-          <w:sz w:val="28"/>
-          <w:szCs w:val="24"/>
-        </w:rPr>
-      </w:pPr>
-    </w:p>
-    <w:p>
-      <w:pPr>
-        <w:tabs>
-          <w:tab w:val="left" w:pos="1201"/>
-        </w:tabs>
-        <w:rPr>
-          <w:b/>
-          <w:bCs/>
-          <w:sz w:val="28"/>
-          <w:szCs w:val="24"/>
-        </w:rPr>
-      </w:pPr>
-    </w:p>
-    <w:p>
-      <w:pPr>
-        <w:tabs>
-          <w:tab w:val="left" w:pos="1201"/>
-        </w:tabs>
-        <w:rPr>
-          <w:b/>
-          <w:bCs/>
-          <w:sz w:val="28"/>
-          <w:szCs w:val="24"/>
-        </w:rPr>
-      </w:pPr>
-    </w:p>
-    <w:p>
-      <w:pPr>
-        <w:tabs>
-          <w:tab w:val="left" w:pos="1201"/>
-        </w:tabs>
-        <w:rPr>
-          <w:b/>
-          <w:bCs/>
-          <w:sz w:val="28"/>
-          <w:szCs w:val="24"/>
-        </w:rPr>
-      </w:pPr>
-    </w:p>
-    <w:p>
-      <w:pPr>
-        <w:tabs>
-          <w:tab w:val="left" w:pos="1201"/>
-        </w:tabs>
-        <w:rPr>
-          <w:b/>
-          <w:bCs/>
-          <w:sz w:val="28"/>
-          <w:szCs w:val="24"/>
-        </w:rPr>
-      </w:pPr>
-    </w:p>
-    <w:p>
-      <w:pPr>
-        <w:tabs>
-          <w:tab w:val="left" w:pos="1201"/>
-        </w:tabs>
-        <w:rPr>
-          <w:b/>
-          <w:bCs/>
-          <w:sz w:val="28"/>
-          <w:szCs w:val="24"/>
-        </w:rPr>
-      </w:pPr>
-    </w:p>
-    <w:p>
-      <w:pPr>
-        <w:tabs>
-          <w:tab w:val="left" w:pos="1201"/>
-        </w:tabs>
-        <w:rPr>
-          <w:b/>
-          <w:bCs/>
-          <w:sz w:val="28"/>
-          <w:szCs w:val="24"/>
-        </w:rPr>
-      </w:pPr>
-    </w:p>
-    <w:p>
-      <w:pPr>
-        <w:tabs>
-          <w:tab w:val="left" w:pos="1201"/>
-        </w:tabs>
-        <w:rPr>
-          <w:b/>
-          <w:bCs/>
-          <w:sz w:val="28"/>
-          <w:szCs w:val="24"/>
-        </w:rPr>
-      </w:pPr>
-    </w:p>
-    <w:p>
-      <w:pPr>
-        <w:tabs>
-          <w:tab w:val="left" w:pos="1201"/>
-        </w:tabs>
-        <w:rPr>
-          <w:b/>
-          <w:bCs/>
-          <w:sz w:val="28"/>
-          <w:szCs w:val="24"/>
-        </w:rPr>
-      </w:pPr>
-    </w:p>
-    <w:p>
-      <w:pPr>
-        <w:tabs>
-          <w:tab w:val="left" w:pos="1201"/>
-        </w:tabs>
-        <w:rPr>
-          <w:b/>
-          <w:bCs/>
-          <w:sz w:val="28"/>
-          <w:szCs w:val="24"/>
-        </w:rPr>
-      </w:pPr>
-    </w:p>
-    <w:p>
-      <w:pPr>
-        <w:tabs>
-          <w:tab w:val="left" w:pos="1201"/>
-        </w:tabs>
-        <w:rPr>
-          <w:b/>
-          <w:bCs/>
-          <w:sz w:val="28"/>
-          <w:szCs w:val="24"/>
-        </w:rPr>
-      </w:pPr>
-    </w:p>
-    <w:p>
-      <w:pPr>
-        <w:tabs>
-          <w:tab w:val="left" w:pos="1201"/>
-        </w:tabs>
-        <w:rPr>
-          <w:b/>
-          <w:bCs/>
-          <w:sz w:val="28"/>
-          <w:szCs w:val="24"/>
-        </w:rPr>
-      </w:pPr>
-    </w:p>
-    <w:p>
-      <w:pPr>
-        <w:tabs>
-          <w:tab w:val="left" w:pos="1201"/>
-        </w:tabs>
-        <w:rPr>
-          <w:b/>
-          <w:bCs/>
-          <w:sz w:val="28"/>
-          <w:szCs w:val="24"/>
-        </w:rPr>
-      </w:pPr>
-    </w:p>
-    <w:p>
-      <w:pPr>
-        <w:tabs>
-          <w:tab w:val="left" w:pos="1201"/>
-        </w:tabs>
-        <w:rPr>
-          <w:b/>
-          <w:bCs/>
-          <w:sz w:val="28"/>
-          <w:szCs w:val="24"/>
-        </w:rPr>
-      </w:pPr>
-    </w:p>
-    <w:p>
-      <w:pPr>
-        <w:tabs>
-          <w:tab w:val="left" w:pos="1201"/>
-        </w:tabs>
-        <w:rPr>
-          <w:b/>
-          <w:bCs/>
-          <w:sz w:val="28"/>
-          <w:szCs w:val="24"/>
-        </w:rPr>
-      </w:pPr>
-    </w:p>
-    <w:p>
-      <w:pPr>
-        <w:tabs>
-          <w:tab w:val="left" w:pos="1201"/>
-        </w:tabs>
-        <w:rPr>
-          <w:b/>
-          <w:bCs/>
-          <w:sz w:val="28"/>
-          <w:szCs w:val="24"/>
-        </w:rPr>
-      </w:pPr>
-    </w:p>
-    <w:p>
-      <w:pPr>
-        <w:tabs>
-          <w:tab w:val="left" w:pos="1201"/>
-        </w:tabs>
-        <w:rPr>
-          <w:b/>
-          <w:bCs/>
-          <w:sz w:val="28"/>
-          <w:szCs w:val="24"/>
-        </w:rPr>
-      </w:pPr>
-    </w:p>
-    <w:p>
-      <w:pPr>
-        <w:tabs>
-          <w:tab w:val="left" w:pos="1201"/>
-        </w:tabs>
-        <w:rPr>
-          <w:b/>
-          <w:bCs/>
-          <w:sz w:val="28"/>
-          <w:szCs w:val="24"/>
-        </w:rPr>
-      </w:pPr>
-    </w:p>
-    <w:p>
-      <w:pPr>
-        <w:tabs>
-          <w:tab w:val="left" w:pos="1201"/>
-        </w:tabs>
-        <w:rPr>
-          <w:b/>
-          <w:bCs/>
-          <w:sz w:val="28"/>
-          <w:szCs w:val="24"/>
-        </w:rPr>
-      </w:pPr>
-    </w:p>
-    <w:p>
-      <w:pPr>
-        <w:tabs>
-          <w:tab w:val="left" w:pos="1201"/>
-        </w:tabs>
-        <w:rPr>
-          <w:b/>
-          <w:bCs/>
-          <w:sz w:val="28"/>
-          <w:szCs w:val="24"/>
-        </w:rPr>
-      </w:pPr>
-    </w:p>
-    <w:p>
-      <w:pPr>
-        <w:tabs>
-          <w:tab w:val="left" w:pos="1201"/>
-        </w:tabs>
-        <w:rPr>
-          <w:b/>
-          <w:bCs/>
-          <w:sz w:val="28"/>
-          <w:szCs w:val="24"/>
-        </w:rPr>
-      </w:pPr>
-    </w:p>
-    <w:p>
-      <w:pPr>
-        <w:tabs>
-          <w:tab w:val="left" w:pos="1201"/>
-        </w:tabs>
-        <w:rPr>
-          <w:b/>
-          <w:bCs/>
-          <w:sz w:val="28"/>
-          <w:szCs w:val="24"/>
-        </w:rPr>
-      </w:pPr>
-    </w:p>
-    <w:p>
-      <w:pPr>
-        <w:tabs>
-          <w:tab w:val="left" w:pos="1201"/>
-        </w:tabs>
-        <w:rPr>
-          <w:b/>
-          <w:bCs/>
-          <w:sz w:val="28"/>
-          <w:szCs w:val="24"/>
-        </w:rPr>
-      </w:pPr>
-    </w:p>
-    <w:p>
-      <w:pPr>
-        <w:tabs>
-          <w:tab w:val="left" w:pos="1201"/>
-        </w:tabs>
-        <w:rPr>
-          <w:b/>
-          <w:bCs/>
-          <w:sz w:val="28"/>
-          <w:szCs w:val="24"/>
-        </w:rPr>
-      </w:pPr>
-    </w:p>
-    <w:p>
-      <w:pPr>
-        <w:tabs>
-          <w:tab w:val="left" w:pos="1201"/>
-        </w:tabs>
-        <w:rPr>
-          <w:b/>
-          <w:bCs/>
-          <w:sz w:val="28"/>
-          <w:szCs w:val="24"/>
-        </w:rPr>
-      </w:pPr>
-    </w:p>
-    <w:p>
-      <w:pPr>
-        <w:tabs>
-          <w:tab w:val="left" w:pos="1201"/>
-        </w:tabs>
-        <w:rPr>
-          <w:b/>
-          <w:bCs/>
-          <w:sz w:val="28"/>
-          <w:szCs w:val="24"/>
-        </w:rPr>
-      </w:pPr>
-    </w:p>
-    <w:p>
-      <w:pPr>
-        <w:tabs>
-          <w:tab w:val="left" w:pos="1201"/>
-        </w:tabs>
-        <w:rPr>
-          <w:b/>
-          <w:bCs/>
-          <w:sz w:val="28"/>
-          <w:szCs w:val="24"/>
-        </w:rPr>
-      </w:pPr>
-    </w:p>
-    <w:p>
-      <w:pPr>
-        <w:tabs>
-          <w:tab w:val="left" w:pos="1201"/>
-        </w:tabs>
-        <w:rPr>
-          <w:b/>
-          <w:bCs/>
-          <w:sz w:val="28"/>
-          <w:szCs w:val="24"/>
-        </w:rPr>
-      </w:pPr>
-    </w:p>
-    <w:p>
-      <w:pPr>
-        <w:tabs>
-          <w:tab w:val="left" w:pos="1201"/>
-        </w:tabs>
-        <w:rPr>
-          <w:b/>
-          <w:bCs/>
-          <w:sz w:val="28"/>
-          <w:szCs w:val="24"/>
-        </w:rPr>
-      </w:pPr>
-    </w:p>
-    <w:p>
-      <w:pPr>
-        <w:tabs>
-          <w:tab w:val="left" w:pos="1201"/>
-        </w:tabs>
-        <w:rPr>
-          <w:b/>
-          <w:bCs/>
-          <w:sz w:val="28"/>
-          <w:szCs w:val="24"/>
-        </w:rPr>
-      </w:pPr>
+      <w:r>
+        <w:rPr>
+          <w:sz w:val="24"/>
+          <w:szCs w:val="24"/>
+        </w:rPr>
+        <w:t xml:space="preserve">A word predictor is a piece of software which suggests words after processing your input. The input here could be a string of any number of words, and it normally depends on the algorithm used. An algorithm could be processing in a static way, which doesn’t learn, no matter how much it is trained and tested, or it can be dynamic, and thus, adapting the changes in diction, grammar and style of the user. </w:t>
+      </w:r>
+      <w:r>
+        <w:rPr>
+          <w:sz w:val="24"/>
+          <w:szCs w:val="24"/>
+        </w:rPr>
+        <w:t xml:space="preserve">A dynamic word predictor may use a corpus or a database that changes every time a user uses the service and thus updates itself with the changes and advancements of the user. Also, such a system can very easily survive the changing language style, new words, new phrases, or new slangs and hence is versatile and needs less maintenance. In addition to texting and using this software as just a medium for faster and more efficient typing, a slightly differently built model can also be used to enhance the communication experience of persons with disabilities. Such a model would use the Augmentative and Alternative Communication devices as an </w:t>
+      </w:r>
+      <w:r>
+        <w:rPr>
+          <w:sz w:val="24"/>
+          <w:szCs w:val="24"/>
+        </w:rPr>
+        <w:t xml:space="preserve">API. </w:t>
+      </w:r>
+    </w:p>
+    <w:p>
+      <w:pPr>
+        <w:rPr>
+          <w:sz w:val="24"/>
+          <w:szCs w:val="24"/>
+        </w:rPr>
+      </w:pPr>
+    </w:p>
+    <w:p>
+      <w:pPr>
+        <w:rPr>
+          <w:color w:val="333333"/>
+          <w:sz w:val="24"/>
+          <w:szCs w:val="24"/>
+          <w:shd w:val="clear" w:color="auto" w:fill="FAFAFA"/>
+        </w:rPr>
+      </w:pPr>
+      <w:r>
+        <w:rPr>
+          <w:sz w:val="24"/>
+          <w:szCs w:val="24"/>
+        </w:rPr>
+        <w:tab/>
+        <w:t>In this Python project, we tried to build a text predictor using the concept of n-grams which could be deployed for use where one would want to type something using a hardware or software keyboard. It would process the user input using bi-grams and suggest 3 words which would make the sentence grammatically correct in the order of the decreasing frequency which in turn, is based on the typing habits of the user.</w:t>
+      </w:r>
+    </w:p>
+    <w:p>
+      <w:pPr>
+        <w:tabs>
+          <w:tab w:val="left" w:pos="1201"/>
+        </w:tabs>
+        <w:rPr>
+          <w:sz w:val="24"/>
+          <w:szCs w:val="24"/>
+        </w:rPr>
+      </w:pPr>
+    </w:p>
+    <w:p>
+      <w:pPr>
+        <w:tabs>
+          <w:tab w:val="left" w:pos="1201"/>
+        </w:tabs>
+        <w:rPr>
+          <w:b/>
+          <w:bCs/>
+          <w:sz w:val="28"/>
+          <w:szCs w:val="24"/>
+        </w:rPr>
+      </w:pPr>
+      <w:r>
+        <w:rPr>
+          <w:b/>
+          <w:bCs/>
+          <w:sz w:val="28"/>
+          <w:szCs w:val="24"/>
+        </w:rPr>
+        <w:tab/>
+      </w:r>
+    </w:p>
+    <w:p>
+      <w:pPr>
+        <w:tabs>
+          <w:tab w:val="left" w:pos="1201"/>
+        </w:tabs>
+        <w:rPr>
+          <w:b/>
+          <w:bCs/>
+          <w:sz w:val="28"/>
+          <w:szCs w:val="24"/>
+        </w:rPr>
+      </w:pPr>
+    </w:p>
+    <w:p>
+      <w:pPr>
+        <w:tabs>
+          <w:tab w:val="left" w:pos="1201"/>
+        </w:tabs>
+        <w:rPr>
+          <w:b/>
+          <w:bCs/>
+          <w:sz w:val="28"/>
+          <w:szCs w:val="24"/>
+        </w:rPr>
+      </w:pPr>
+    </w:p>
+    <w:p>
+      <w:pPr>
+        <w:tabs>
+          <w:tab w:val="left" w:pos="1201"/>
+        </w:tabs>
+        <w:rPr>
+          <w:b/>
+          <w:bCs/>
+          <w:sz w:val="28"/>
+          <w:szCs w:val="24"/>
+        </w:rPr>
+      </w:pPr>
+    </w:p>
+    <w:p>
+      <w:pPr>
+        <w:tabs>
+          <w:tab w:val="left" w:pos="1201"/>
+        </w:tabs>
+        <w:rPr>
+          <w:b/>
+          <w:bCs/>
+          <w:sz w:val="28"/>
+          <w:szCs w:val="24"/>
+        </w:rPr>
+      </w:pPr>
+    </w:p>
+    <w:p>
+      <w:pPr>
+        <w:tabs>
+          <w:tab w:val="left" w:pos="1201"/>
+        </w:tabs>
+        <w:rPr>
+          <w:b/>
+          <w:bCs/>
+          <w:sz w:val="28"/>
+          <w:szCs w:val="24"/>
+        </w:rPr>
+      </w:pPr>
+    </w:p>
+    <w:p>
+      <w:pPr>
+        <w:tabs>
+          <w:tab w:val="left" w:pos="1201"/>
+        </w:tabs>
+        <w:rPr>
+          <w:b/>
+          <w:bCs/>
+          <w:sz w:val="28"/>
+          <w:szCs w:val="24"/>
+        </w:rPr>
+      </w:pPr>
+    </w:p>
+    <w:p>
+      <w:pPr>
+        <w:tabs>
+          <w:tab w:val="left" w:pos="1201"/>
+        </w:tabs>
+        <w:rPr>
+          <w:b/>
+          <w:bCs/>
+          <w:sz w:val="28"/>
+          <w:szCs w:val="24"/>
+        </w:rPr>
+      </w:pPr>
+    </w:p>
+    <w:p>
+      <w:pPr>
+        <w:tabs>
+          <w:tab w:val="left" w:pos="1201"/>
+        </w:tabs>
+        <w:rPr>
+          <w:b/>
+          <w:bCs/>
+          <w:sz w:val="28"/>
+          <w:szCs w:val="24"/>
+        </w:rPr>
+      </w:pPr>
+    </w:p>
+    <w:p>
+      <w:pPr>
+        <w:tabs>
+          <w:tab w:val="left" w:pos="1201"/>
+        </w:tabs>
+        <w:rPr>
+          <w:b/>
+          <w:bCs/>
+          <w:sz w:val="28"/>
+          <w:szCs w:val="24"/>
+        </w:rPr>
+      </w:pPr>
+    </w:p>
+    <w:p>
+      <w:pPr>
+        <w:tabs>
+          <w:tab w:val="left" w:pos="1201"/>
+        </w:tabs>
+        <w:rPr>
+          <w:b/>
+          <w:bCs/>
+          <w:sz w:val="28"/>
+          <w:szCs w:val="24"/>
+        </w:rPr>
+      </w:pPr>
+    </w:p>
+    <w:p>
+      <w:pPr>
+        <w:tabs>
+          <w:tab w:val="left" w:pos="1201"/>
+        </w:tabs>
+        <w:jc w:val="center"/>
+        <w:rPr>
+          <w:b/>
+          <w:bCs/>
+          <w:sz w:val="28"/>
+          <w:szCs w:val="24"/>
+        </w:rPr>
+      </w:pPr>
+      <w:r>
+        <w:rPr>
+          <w:b/>
+          <w:bCs/>
+          <w:sz w:val="28"/>
+          <w:szCs w:val="24"/>
+        </w:rPr>
+        <w:t>Problem</w:t>
+      </w:r>
+      <w:r>
+        <w:rPr>
+          <w:b/>
+          <w:bCs/>
+          <w:sz w:val="32"/>
+          <w:szCs w:val="28"/>
+        </w:rPr>
+        <w:t xml:space="preserve"> </w:t>
+      </w:r>
+      <w:r>
+        <w:rPr>
+          <w:b/>
+          <w:bCs/>
+          <w:sz w:val="28"/>
+          <w:szCs w:val="24"/>
+        </w:rPr>
+        <w:t>Definition</w:t>
+      </w:r>
+    </w:p>
+    <w:p>
+      <w:pPr>
+        <w:tabs>
+          <w:tab w:val="left" w:pos="1201"/>
+        </w:tabs>
+        <w:rPr>
+          <w:b/>
+          <w:bCs/>
+          <w:sz w:val="28"/>
+          <w:szCs w:val="24"/>
+        </w:rPr>
+      </w:pPr>
+    </w:p>
+    <w:p>
+      <w:pPr>
+        <w:tabs>
+          <w:tab w:val="left" w:pos="1201"/>
+        </w:tabs>
+        <w:rPr>
+          <w:b/>
+          <w:bCs/>
+          <w:sz w:val="28"/>
+          <w:szCs w:val="24"/>
+        </w:rPr>
+      </w:pPr>
+    </w:p>
+    <w:p>
+      <w:pPr>
+        <w:tabs>
+          <w:tab w:val="left" w:pos="1201"/>
+        </w:tabs>
+        <w:rPr>
+          <w:szCs w:val="21"/>
+        </w:rPr>
+      </w:pPr>
+      <w:r>
+        <w:rPr>
+          <w:b/>
+          <w:bCs/>
+          <w:sz w:val="28"/>
+          <w:szCs w:val="24"/>
+        </w:rPr>
+        <w:tab/>
+      </w:r>
+      <w:r>
+        <w:rPr>
+          <w:sz w:val="24"/>
+        </w:rPr>
+        <w:t xml:space="preserve">One </w:t>
+      </w:r>
+      <w:r>
+        <w:rPr>
+          <w:szCs w:val="21"/>
+        </w:rPr>
+        <w:t xml:space="preserve">important aspect of effective and fast communication is proper grammar, and choice of words, spellings and more meaningful sentences. In this fast age of electronics and internet, racing our fingers with the speed of our thoughts is error prone. </w:t>
+      </w:r>
+    </w:p>
+    <w:p>
+      <w:pPr>
+        <w:tabs>
+          <w:tab w:val="left" w:pos="1201"/>
+        </w:tabs>
+        <w:rPr>
+          <w:szCs w:val="21"/>
+        </w:rPr>
+      </w:pPr>
+    </w:p>
+    <w:p>
+      <w:pPr>
+        <w:tabs>
+          <w:tab w:val="left" w:pos="1201"/>
+        </w:tabs>
+        <w:rPr>
+          <w:sz w:val="28"/>
+          <w:szCs w:val="24"/>
+        </w:rPr>
+      </w:pPr>
+      <w:r>
+        <w:rPr>
+          <w:szCs w:val="21"/>
+        </w:rPr>
+        <w:tab/>
+        <w:t xml:space="preserve">A text predictor not only focuses on suggesting next words which suit your style, but also to the fact that how much the suggested word would make a complete sense in the context of the information being conveyed through the sentence being typed. In addition to its listed expectations, if a software would be trained to your style of grammar and your diction, and which would adapt the changes of the language you try to adapt in yourself would be an extremely powerful tool and would cater to a wide range of users. Such a tool if provided with the communication service itself would be an added benefit. </w:t>
+      </w:r>
+    </w:p>
+    <w:p>
+      <w:pPr>
+        <w:tabs>
+          <w:tab w:val="left" w:pos="1201"/>
+        </w:tabs>
+        <w:rPr>
+          <w:b/>
+          <w:bCs/>
+          <w:sz w:val="28"/>
+          <w:szCs w:val="24"/>
+        </w:rPr>
+      </w:pPr>
+    </w:p>
+    <w:p>
+      <w:pPr>
+        <w:tabs>
+          <w:tab w:val="left" w:pos="1201"/>
+        </w:tabs>
+        <w:rPr>
+          <w:b/>
+          <w:bCs/>
+          <w:sz w:val="28"/>
+          <w:szCs w:val="24"/>
+        </w:rPr>
+      </w:pPr>
+    </w:p>
+    <w:p>
+      <w:pPr>
+        <w:tabs>
+          <w:tab w:val="left" w:pos="1201"/>
+        </w:tabs>
+        <w:rPr>
+          <w:b/>
+          <w:bCs/>
+          <w:sz w:val="28"/>
+          <w:szCs w:val="24"/>
+        </w:rPr>
+      </w:pPr>
+    </w:p>
+    <w:p>
+      <w:pPr>
+        <w:tabs>
+          <w:tab w:val="left" w:pos="1201"/>
+        </w:tabs>
+        <w:rPr>
+          <w:b/>
+          <w:bCs/>
+          <w:sz w:val="28"/>
+          <w:szCs w:val="24"/>
+        </w:rPr>
+      </w:pPr>
+    </w:p>
+    <w:p>
+      <w:pPr>
+        <w:tabs>
+          <w:tab w:val="left" w:pos="1201"/>
+        </w:tabs>
+        <w:rPr>
+          <w:b/>
+          <w:bCs/>
+          <w:sz w:val="28"/>
+          <w:szCs w:val="24"/>
+        </w:rPr>
+      </w:pPr>
+    </w:p>
+    <w:p>
+      <w:pPr>
+        <w:tabs>
+          <w:tab w:val="left" w:pos="1201"/>
+        </w:tabs>
+        <w:rPr>
+          <w:b/>
+          <w:bCs/>
+          <w:sz w:val="28"/>
+          <w:szCs w:val="24"/>
+        </w:rPr>
+      </w:pPr>
+    </w:p>
+    <w:p>
+      <w:pPr>
+        <w:tabs>
+          <w:tab w:val="left" w:pos="1201"/>
+        </w:tabs>
+        <w:rPr>
+          <w:b/>
+          <w:bCs/>
+          <w:sz w:val="28"/>
+          <w:szCs w:val="24"/>
+        </w:rPr>
+      </w:pPr>
+    </w:p>
+    <w:p>
+      <w:pPr>
+        <w:tabs>
+          <w:tab w:val="left" w:pos="1201"/>
+        </w:tabs>
+        <w:rPr>
+          <w:b/>
+          <w:bCs/>
+          <w:sz w:val="28"/>
+          <w:szCs w:val="24"/>
+        </w:rPr>
+      </w:pPr>
+    </w:p>
+    <w:p>
+      <w:pPr>
+        <w:tabs>
+          <w:tab w:val="left" w:pos="1201"/>
+        </w:tabs>
+        <w:rPr>
+          <w:b/>
+          <w:bCs/>
+          <w:sz w:val="28"/>
+          <w:szCs w:val="24"/>
+        </w:rPr>
+      </w:pPr>
+    </w:p>
+    <w:p>
+      <w:pPr>
+        <w:tabs>
+          <w:tab w:val="left" w:pos="1201"/>
+        </w:tabs>
+        <w:rPr>
+          <w:b/>
+          <w:bCs/>
+          <w:sz w:val="28"/>
+          <w:szCs w:val="24"/>
+        </w:rPr>
+      </w:pPr>
+    </w:p>
+    <w:p>
+      <w:pPr>
+        <w:tabs>
+          <w:tab w:val="left" w:pos="1201"/>
+        </w:tabs>
+        <w:rPr>
+          <w:b/>
+          <w:bCs/>
+          <w:sz w:val="28"/>
+          <w:szCs w:val="24"/>
+        </w:rPr>
+      </w:pPr>
+    </w:p>
+    <w:p>
+      <w:pPr>
+        <w:tabs>
+          <w:tab w:val="left" w:pos="1201"/>
+        </w:tabs>
+        <w:rPr>
+          <w:b/>
+          <w:bCs/>
+          <w:sz w:val="28"/>
+          <w:szCs w:val="24"/>
+        </w:rPr>
+      </w:pPr>
+    </w:p>
+    <w:p>
+      <w:pPr>
+        <w:tabs>
+          <w:tab w:val="left" w:pos="1201"/>
+        </w:tabs>
+        <w:rPr>
+          <w:b/>
+          <w:bCs/>
+          <w:sz w:val="28"/>
+          <w:szCs w:val="24"/>
+        </w:rPr>
+      </w:pPr>
+    </w:p>
+    <w:p>
+      <w:pPr>
+        <w:tabs>
+          <w:tab w:val="left" w:pos="1201"/>
+        </w:tabs>
+        <w:rPr>
+          <w:b/>
+          <w:bCs/>
+          <w:sz w:val="28"/>
+          <w:szCs w:val="24"/>
+        </w:rPr>
+      </w:pPr>
+    </w:p>
+    <w:p>
+      <w:pPr>
+        <w:tabs>
+          <w:tab w:val="left" w:pos="1201"/>
+        </w:tabs>
+        <w:rPr>
+          <w:b/>
+          <w:bCs/>
+          <w:sz w:val="28"/>
+          <w:szCs w:val="24"/>
+        </w:rPr>
+      </w:pPr>
+    </w:p>
+    <w:p>
+      <w:pPr>
+        <w:tabs>
+          <w:tab w:val="left" w:pos="1201"/>
+        </w:tabs>
+        <w:rPr>
+          <w:b/>
+          <w:bCs/>
+          <w:sz w:val="28"/>
+          <w:szCs w:val="24"/>
+        </w:rPr>
+      </w:pPr>
+    </w:p>
+    <w:p>
+      <w:pPr>
+        <w:tabs>
+          <w:tab w:val="left" w:pos="1201"/>
+        </w:tabs>
+        <w:rPr>
+          <w:b/>
+          <w:bCs/>
+          <w:sz w:val="28"/>
+          <w:szCs w:val="24"/>
+        </w:rPr>
+      </w:pPr>
+    </w:p>
+    <w:p>
+      <w:pPr>
+        <w:tabs>
+          <w:tab w:val="left" w:pos="1201"/>
+        </w:tabs>
+        <w:rPr>
+          <w:b/>
+          <w:bCs/>
+          <w:sz w:val="28"/>
+          <w:szCs w:val="24"/>
+        </w:rPr>
+      </w:pPr>
+    </w:p>
+    <w:p>
+      <w:pPr>
+        <w:tabs>
+          <w:tab w:val="left" w:pos="1201"/>
+        </w:tabs>
+        <w:rPr>
+          <w:b/>
+          <w:bCs/>
+          <w:sz w:val="28"/>
+          <w:szCs w:val="24"/>
+        </w:rPr>
+      </w:pPr>
+    </w:p>
+    <w:p>
+      <w:pPr>
+        <w:tabs>
+          <w:tab w:val="left" w:pos="1201"/>
+        </w:tabs>
+        <w:rPr>
+          <w:b/>
+          <w:bCs/>
+          <w:sz w:val="28"/>
+          <w:szCs w:val="24"/>
+        </w:rPr>
+      </w:pPr>
+    </w:p>
+    <w:p>
+      <w:pPr>
+        <w:tabs>
+          <w:tab w:val="left" w:pos="1201"/>
+        </w:tabs>
+        <w:rPr>
+          <w:b/>
+          <w:bCs/>
+          <w:sz w:val="28"/>
+          <w:szCs w:val="24"/>
+        </w:rPr>
+      </w:pPr>
+    </w:p>
+    <w:p>
+      <w:pPr>
+        <w:tabs>
+          <w:tab w:val="left" w:pos="1201"/>
+        </w:tabs>
+        <w:rPr>
+          <w:b/>
+          <w:bCs/>
+          <w:sz w:val="28"/>
+          <w:szCs w:val="24"/>
+        </w:rPr>
+      </w:pPr>
+    </w:p>
+    <w:p>
+      <w:pPr>
+        <w:tabs>
+          <w:tab w:val="left" w:pos="1201"/>
+        </w:tabs>
+        <w:jc w:val="center"/>
+        <w:rPr>
+          <w:b/>
+          <w:bCs/>
+          <w:sz w:val="28"/>
+          <w:szCs w:val="24"/>
+        </w:rPr>
+      </w:pPr>
+      <w:r>
+        <w:rPr>
+          <w:b/>
+          <w:bCs/>
+          <w:sz w:val="28"/>
+          <w:szCs w:val="24"/>
+        </w:rPr>
+        <w:t>Introduction</w:t>
+      </w:r>
+    </w:p>
+    <w:p>
+      <w:pPr>
+        <w:tabs>
+          <w:tab w:val="left" w:pos="1201"/>
+        </w:tabs>
+        <w:jc w:val="center"/>
+        <w:rPr>
+          <w:b/>
+          <w:bCs/>
+          <w:sz w:val="28"/>
+          <w:szCs w:val="24"/>
+        </w:rPr>
+      </w:pPr>
+    </w:p>
+    <w:p>
+      <w:pPr>
+        <w:tabs>
+          <w:tab w:val="left" w:pos="1201"/>
+        </w:tabs>
+        <w:jc w:val="center"/>
+        <w:rPr>
+          <w:b/>
+          <w:bCs/>
+          <w:sz w:val="28"/>
+          <w:szCs w:val="24"/>
+        </w:rPr>
+      </w:pPr>
+    </w:p>
+    <w:p>
+      <w:pPr>
+        <w:tabs>
+          <w:tab w:val="left" w:pos="1201"/>
+        </w:tabs>
+        <w:jc w:val="center"/>
+        <w:rPr>
+          <w:b/>
+          <w:bCs/>
+          <w:sz w:val="28"/>
+          <w:szCs w:val="24"/>
+        </w:rPr>
+      </w:pPr>
+    </w:p>
+    <w:p>
+      <w:pPr>
+        <w:tabs>
+          <w:tab w:val="left" w:pos="1201"/>
+        </w:tabs>
+        <w:jc w:val="center"/>
+        <w:rPr>
+          <w:b/>
+          <w:bCs/>
+          <w:sz w:val="28"/>
+          <w:szCs w:val="24"/>
+        </w:rPr>
+      </w:pPr>
+    </w:p>
+    <w:p>
+      <w:pPr>
+        <w:tabs>
+          <w:tab w:val="left" w:pos="1201"/>
+        </w:tabs>
+        <w:jc w:val="center"/>
+        <w:rPr>
+          <w:b/>
+          <w:bCs/>
+          <w:sz w:val="28"/>
+          <w:szCs w:val="24"/>
+        </w:rPr>
+      </w:pPr>
+    </w:p>
+    <w:p>
+      <w:pPr>
+        <w:tabs>
+          <w:tab w:val="left" w:pos="1201"/>
+        </w:tabs>
+        <w:jc w:val="center"/>
+        <w:rPr>
+          <w:b/>
+          <w:bCs/>
+          <w:sz w:val="28"/>
+          <w:szCs w:val="24"/>
+        </w:rPr>
+      </w:pPr>
+    </w:p>
+    <w:p>
+      <w:pPr>
+        <w:tabs>
+          <w:tab w:val="left" w:pos="1201"/>
+        </w:tabs>
+        <w:jc w:val="center"/>
+        <w:rPr>
+          <w:b/>
+          <w:bCs/>
+          <w:sz w:val="28"/>
+          <w:szCs w:val="24"/>
+        </w:rPr>
+      </w:pPr>
+    </w:p>
+    <w:p>
+      <w:pPr>
+        <w:tabs>
+          <w:tab w:val="left" w:pos="1201"/>
+        </w:tabs>
+        <w:jc w:val="center"/>
+        <w:rPr>
+          <w:b/>
+          <w:bCs/>
+          <w:sz w:val="28"/>
+          <w:szCs w:val="24"/>
+        </w:rPr>
+      </w:pPr>
+    </w:p>
+    <w:p>
+      <w:pPr>
+        <w:tabs>
+          <w:tab w:val="left" w:pos="1201"/>
+        </w:tabs>
+        <w:jc w:val="center"/>
+        <w:rPr>
+          <w:b/>
+          <w:bCs/>
+          <w:sz w:val="28"/>
+          <w:szCs w:val="24"/>
+        </w:rPr>
+      </w:pPr>
+    </w:p>
+    <w:p>
+      <w:pPr>
+        <w:tabs>
+          <w:tab w:val="left" w:pos="1201"/>
+        </w:tabs>
+        <w:jc w:val="center"/>
+        <w:rPr>
+          <w:b/>
+          <w:bCs/>
+          <w:sz w:val="28"/>
+          <w:szCs w:val="24"/>
+        </w:rPr>
+      </w:pPr>
+    </w:p>
+    <w:p>
+      <w:pPr>
+        <w:tabs>
+          <w:tab w:val="left" w:pos="1201"/>
+        </w:tabs>
+        <w:jc w:val="center"/>
+        <w:rPr>
+          <w:b/>
+          <w:bCs/>
+          <w:sz w:val="28"/>
+          <w:szCs w:val="24"/>
+        </w:rPr>
+      </w:pPr>
+    </w:p>
+    <w:p>
+      <w:pPr>
+        <w:tabs>
+          <w:tab w:val="left" w:pos="1201"/>
+        </w:tabs>
+        <w:jc w:val="center"/>
+        <w:rPr>
+          <w:b/>
+          <w:bCs/>
+          <w:sz w:val="28"/>
+          <w:szCs w:val="24"/>
+        </w:rPr>
+      </w:pPr>
+    </w:p>
+    <w:p>
+      <w:pPr>
+        <w:tabs>
+          <w:tab w:val="left" w:pos="1201"/>
+        </w:tabs>
+        <w:jc w:val="center"/>
+        <w:rPr>
+          <w:b/>
+          <w:bCs/>
+          <w:sz w:val="28"/>
+          <w:szCs w:val="24"/>
+        </w:rPr>
+      </w:pPr>
+    </w:p>
+    <w:p>
+      <w:pPr>
+        <w:tabs>
+          <w:tab w:val="left" w:pos="1201"/>
+        </w:tabs>
+        <w:jc w:val="center"/>
+        <w:rPr>
+          <w:b/>
+          <w:bCs/>
+          <w:sz w:val="28"/>
+          <w:szCs w:val="24"/>
+        </w:rPr>
+      </w:pPr>
+    </w:p>
+    <w:p>
+      <w:pPr>
+        <w:tabs>
+          <w:tab w:val="left" w:pos="1201"/>
+        </w:tabs>
+        <w:jc w:val="center"/>
+        <w:rPr>
+          <w:b/>
+          <w:bCs/>
+          <w:sz w:val="28"/>
+          <w:szCs w:val="24"/>
+        </w:rPr>
+      </w:pPr>
+    </w:p>
+    <w:p>
+      <w:pPr>
+        <w:tabs>
+          <w:tab w:val="left" w:pos="1201"/>
+        </w:tabs>
+        <w:jc w:val="center"/>
+        <w:rPr>
+          <w:b/>
+          <w:bCs/>
+          <w:sz w:val="28"/>
+          <w:szCs w:val="24"/>
+        </w:rPr>
+      </w:pPr>
+    </w:p>
+    <w:p>
+      <w:pPr>
+        <w:tabs>
+          <w:tab w:val="left" w:pos="1201"/>
+        </w:tabs>
+        <w:jc w:val="center"/>
+        <w:rPr>
+          <w:b/>
+          <w:bCs/>
+          <w:sz w:val="28"/>
+          <w:szCs w:val="24"/>
+        </w:rPr>
+      </w:pPr>
+    </w:p>
+    <w:p>
+      <w:pPr>
+        <w:tabs>
+          <w:tab w:val="left" w:pos="1201"/>
+        </w:tabs>
+        <w:jc w:val="center"/>
+        <w:rPr>
+          <w:b/>
+          <w:bCs/>
+          <w:sz w:val="28"/>
+          <w:szCs w:val="24"/>
+        </w:rPr>
+      </w:pPr>
+    </w:p>
+    <w:p>
+      <w:pPr>
+        <w:tabs>
+          <w:tab w:val="left" w:pos="1201"/>
+        </w:tabs>
+        <w:jc w:val="center"/>
+        <w:rPr>
+          <w:b/>
+          <w:bCs/>
+          <w:sz w:val="28"/>
+          <w:szCs w:val="24"/>
+        </w:rPr>
+      </w:pPr>
+    </w:p>
+    <w:p>
+      <w:pPr>
+        <w:tabs>
+          <w:tab w:val="left" w:pos="1201"/>
+        </w:tabs>
+        <w:jc w:val="center"/>
+        <w:rPr>
+          <w:b/>
+          <w:bCs/>
+          <w:sz w:val="28"/>
+          <w:szCs w:val="24"/>
+        </w:rPr>
+      </w:pPr>
+    </w:p>
+    <w:p>
+      <w:pPr>
+        <w:tabs>
+          <w:tab w:val="left" w:pos="1201"/>
+        </w:tabs>
+        <w:jc w:val="center"/>
+        <w:rPr>
+          <w:b/>
+          <w:bCs/>
+          <w:sz w:val="28"/>
+          <w:szCs w:val="24"/>
+        </w:rPr>
+      </w:pPr>
+    </w:p>
+    <w:p>
+      <w:pPr>
+        <w:tabs>
+          <w:tab w:val="left" w:pos="1201"/>
+        </w:tabs>
+        <w:jc w:val="center"/>
+        <w:rPr>
+          <w:b/>
+          <w:bCs/>
+          <w:sz w:val="28"/>
+          <w:szCs w:val="24"/>
+        </w:rPr>
+      </w:pPr>
+    </w:p>
+    <w:p>
+      <w:pPr>
+        <w:tabs>
+          <w:tab w:val="left" w:pos="1201"/>
+        </w:tabs>
+        <w:jc w:val="center"/>
+        <w:rPr>
+          <w:b/>
+          <w:bCs/>
+          <w:sz w:val="28"/>
+          <w:szCs w:val="24"/>
+        </w:rPr>
+      </w:pPr>
+    </w:p>
+    <w:p>
+      <w:pPr>
+        <w:tabs>
+          <w:tab w:val="left" w:pos="1201"/>
+        </w:tabs>
+        <w:jc w:val="center"/>
+        <w:rPr>
+          <w:b/>
+          <w:bCs/>
+          <w:sz w:val="28"/>
+          <w:szCs w:val="24"/>
+        </w:rPr>
+      </w:pPr>
+    </w:p>
+    <w:p>
+      <w:pPr>
+        <w:tabs>
+          <w:tab w:val="left" w:pos="1201"/>
+        </w:tabs>
+        <w:jc w:val="center"/>
+        <w:rPr>
+          <w:b/>
+          <w:bCs/>
+          <w:sz w:val="28"/>
+          <w:szCs w:val="24"/>
+        </w:rPr>
+      </w:pPr>
+    </w:p>
+    <w:p>
+      <w:pPr>
+        <w:tabs>
+          <w:tab w:val="left" w:pos="1201"/>
+        </w:tabs>
+        <w:jc w:val="center"/>
+        <w:rPr>
+          <w:b/>
+          <w:bCs/>
+          <w:sz w:val="28"/>
+          <w:szCs w:val="24"/>
+        </w:rPr>
+      </w:pPr>
+    </w:p>
+    <w:p>
+      <w:pPr>
+        <w:tabs>
+          <w:tab w:val="left" w:pos="1201"/>
+        </w:tabs>
+        <w:jc w:val="center"/>
+        <w:rPr>
+          <w:b/>
+          <w:bCs/>
+          <w:sz w:val="28"/>
+          <w:szCs w:val="24"/>
+        </w:rPr>
+      </w:pPr>
+    </w:p>
+    <w:p>
+      <w:pPr>
+        <w:tabs>
+          <w:tab w:val="left" w:pos="1201"/>
+        </w:tabs>
+        <w:jc w:val="center"/>
+        <w:rPr>
+          <w:b/>
+          <w:bCs/>
+          <w:sz w:val="28"/>
+          <w:szCs w:val="24"/>
+        </w:rPr>
+      </w:pPr>
+    </w:p>
+    <w:p>
+      <w:pPr>
+        <w:tabs>
+          <w:tab w:val="left" w:pos="1201"/>
+        </w:tabs>
+        <w:jc w:val="center"/>
+        <w:rPr>
+          <w:b/>
+          <w:bCs/>
+          <w:sz w:val="28"/>
+          <w:szCs w:val="24"/>
+        </w:rPr>
+      </w:pPr>
+    </w:p>
+    <w:p>
+      <w:pPr>
+        <w:tabs>
+          <w:tab w:val="left" w:pos="1201"/>
+        </w:tabs>
+        <w:jc w:val="center"/>
+        <w:rPr>
+          <w:b/>
+          <w:bCs/>
+          <w:sz w:val="28"/>
+          <w:szCs w:val="24"/>
+        </w:rPr>
+      </w:pPr>
+    </w:p>
+    <w:p>
+      <w:pPr>
+        <w:tabs>
+          <w:tab w:val="left" w:pos="1201"/>
+        </w:tabs>
+        <w:jc w:val="center"/>
+        <w:rPr>
+          <w:b/>
+          <w:bCs/>
+          <w:sz w:val="28"/>
+          <w:szCs w:val="24"/>
+        </w:rPr>
+      </w:pPr>
+    </w:p>
+    <w:p>
+      <w:pPr>
+        <w:tabs>
+          <w:tab w:val="left" w:pos="1201"/>
+        </w:tabs>
+        <w:jc w:val="center"/>
+        <w:rPr>
+          <w:b/>
+          <w:bCs/>
+          <w:sz w:val="28"/>
+          <w:szCs w:val="24"/>
+        </w:rPr>
+      </w:pPr>
+    </w:p>
+    <w:p>
+      <w:pPr>
+        <w:tabs>
+          <w:tab w:val="left" w:pos="1201"/>
+        </w:tabs>
+        <w:jc w:val="center"/>
+        <w:rPr>
+          <w:b/>
+          <w:bCs/>
+          <w:sz w:val="28"/>
+          <w:szCs w:val="24"/>
+        </w:rPr>
+      </w:pPr>
+    </w:p>
+    <w:p>
+      <w:pPr>
+        <w:tabs>
+          <w:tab w:val="left" w:pos="1201"/>
+        </w:tabs>
+        <w:jc w:val="center"/>
+        <w:rPr>
+          <w:b/>
+          <w:bCs/>
+          <w:sz w:val="28"/>
+          <w:szCs w:val="24"/>
+        </w:rPr>
+      </w:pPr>
+    </w:p>
+    <w:p>
+      <w:pPr>
+        <w:tabs>
+          <w:tab w:val="left" w:pos="1201"/>
+        </w:tabs>
+        <w:jc w:val="center"/>
+        <w:rPr>
+          <w:b/>
+          <w:bCs/>
+          <w:sz w:val="28"/>
+          <w:szCs w:val="24"/>
+        </w:rPr>
+      </w:pPr>
+    </w:p>
+    <w:p>
+      <w:pPr>
+        <w:tabs>
+          <w:tab w:val="left" w:pos="1201"/>
+        </w:tabs>
+        <w:jc w:val="center"/>
+        <w:rPr>
+          <w:b/>
+          <w:bCs/>
+          <w:sz w:val="28"/>
+          <w:szCs w:val="24"/>
+        </w:rPr>
+      </w:pPr>
+    </w:p>
+    <w:p>
+      <w:pPr>
+        <w:tabs>
+          <w:tab w:val="left" w:pos="1201"/>
+        </w:tabs>
+        <w:jc w:val="center"/>
+        <w:rPr>
+          <w:b/>
+          <w:bCs/>
+          <w:sz w:val="28"/>
+          <w:szCs w:val="24"/>
+        </w:rPr>
+      </w:pPr>
+    </w:p>
+    <w:p>
+      <w:pPr>
+        <w:tabs>
+          <w:tab w:val="left" w:pos="1201"/>
+        </w:tabs>
+        <w:jc w:val="center"/>
+        <w:rPr>
+          <w:b/>
+          <w:bCs/>
+          <w:sz w:val="28"/>
+          <w:szCs w:val="24"/>
+        </w:rPr>
+      </w:pPr>
+    </w:p>
+    <w:p>
+      <w:pPr>
+        <w:tabs>
+          <w:tab w:val="left" w:pos="1201"/>
+        </w:tabs>
+        <w:jc w:val="center"/>
+        <w:rPr>
+          <w:b/>
+          <w:bCs/>
+          <w:sz w:val="28"/>
+          <w:szCs w:val="24"/>
+        </w:rPr>
+      </w:pPr>
+    </w:p>
+    <w:p>
+      <w:pPr>
+        <w:tabs>
+          <w:tab w:val="left" w:pos="1201"/>
+        </w:tabs>
+        <w:jc w:val="center"/>
+        <w:rPr>
+          <w:b/>
+          <w:bCs/>
+          <w:sz w:val="28"/>
+          <w:szCs w:val="24"/>
+        </w:rPr>
+      </w:pPr>
+    </w:p>
+    <w:p>
+      <w:pPr>
+        <w:tabs>
+          <w:tab w:val="left" w:pos="1201"/>
+        </w:tabs>
+        <w:jc w:val="center"/>
+        <w:rPr>
+          <w:b/>
+          <w:bCs/>
+          <w:sz w:val="28"/>
+          <w:szCs w:val="24"/>
+        </w:rPr>
+      </w:pPr>
+    </w:p>
+    <w:p>
+      <w:pPr>
+        <w:tabs>
+          <w:tab w:val="left" w:pos="1201"/>
+        </w:tabs>
+        <w:jc w:val="center"/>
+        <w:rPr>
+          <w:b/>
+          <w:bCs/>
+          <w:sz w:val="28"/>
+          <w:szCs w:val="24"/>
+        </w:rPr>
+      </w:pPr>
+    </w:p>
+    <w:p>
+      <w:pPr>
+        <w:tabs>
+          <w:tab w:val="left" w:pos="1201"/>
+        </w:tabs>
+        <w:jc w:val="center"/>
+        <w:rPr>
+          <w:b/>
+          <w:bCs/>
+          <w:sz w:val="28"/>
+          <w:szCs w:val="24"/>
+        </w:rPr>
+      </w:pPr>
+    </w:p>
+    <w:p>
+      <w:pPr>
+        <w:tabs>
+          <w:tab w:val="left" w:pos="1201"/>
+        </w:tabs>
+        <w:jc w:val="center"/>
+        <w:rPr>
+          <w:b/>
+          <w:bCs/>
+          <w:sz w:val="28"/>
+          <w:szCs w:val="24"/>
+        </w:rPr>
+      </w:pPr>
+    </w:p>
+    <w:p>
+      <w:pPr>
+        <w:tabs>
+          <w:tab w:val="left" w:pos="1201"/>
+        </w:tabs>
+        <w:jc w:val="center"/>
+        <w:rPr>
+          <w:b/>
+          <w:bCs/>
+          <w:sz w:val="28"/>
+          <w:szCs w:val="24"/>
+        </w:rPr>
+      </w:pPr>
+    </w:p>
+    <w:p>
+      <w:pPr>
+        <w:tabs>
+          <w:tab w:val="left" w:pos="1201"/>
+        </w:tabs>
+        <w:jc w:val="center"/>
+        <w:rPr>
+          <w:b/>
+          <w:bCs/>
+          <w:sz w:val="28"/>
+          <w:szCs w:val="24"/>
+        </w:rPr>
+      </w:pPr>
+    </w:p>
+    <w:p>
+      <w:pPr>
+        <w:tabs>
+          <w:tab w:val="left" w:pos="1201"/>
+        </w:tabs>
+        <w:jc w:val="center"/>
+        <w:rPr>
+          <w:b/>
+          <w:bCs/>
+          <w:sz w:val="28"/>
+          <w:szCs w:val="24"/>
+        </w:rPr>
+      </w:pPr>
+    </w:p>
+    <w:p>
+      <w:pPr>
+        <w:tabs>
+          <w:tab w:val="left" w:pos="1201"/>
+        </w:tabs>
+        <w:jc w:val="center"/>
+        <w:rPr>
+          <w:b/>
+          <w:bCs/>
+          <w:sz w:val="28"/>
+          <w:szCs w:val="24"/>
+        </w:rPr>
+      </w:pPr>
+    </w:p>
+    <w:p>
+      <w:pPr>
+        <w:tabs>
+          <w:tab w:val="left" w:pos="1201"/>
+        </w:tabs>
+        <w:jc w:val="center"/>
+        <w:rPr>
+          <w:b/>
+          <w:bCs/>
+          <w:sz w:val="28"/>
+          <w:szCs w:val="24"/>
+        </w:rPr>
+      </w:pPr>
+    </w:p>
+    <w:p>
+      <w:pPr>
+        <w:tabs>
+          <w:tab w:val="left" w:pos="1201"/>
+        </w:tabs>
+        <w:jc w:val="center"/>
+        <w:rPr>
+          <w:b/>
+          <w:bCs/>
+          <w:sz w:val="28"/>
+          <w:szCs w:val="24"/>
+        </w:rPr>
+      </w:pPr>
+    </w:p>
+    <w:p>
+      <w:pPr>
+        <w:tabs>
+          <w:tab w:val="left" w:pos="1201"/>
+        </w:tabs>
+        <w:jc w:val="center"/>
+        <w:rPr>
+          <w:b/>
+          <w:bCs/>
+          <w:sz w:val="28"/>
+          <w:szCs w:val="24"/>
+        </w:rPr>
+      </w:pPr>
+    </w:p>
+    <w:p>
+      <w:pPr>
+        <w:tabs>
+          <w:tab w:val="left" w:pos="1201"/>
+        </w:tabs>
+        <w:jc w:val="center"/>
+        <w:rPr>
+          <w:b/>
+          <w:bCs/>
+          <w:sz w:val="28"/>
+          <w:szCs w:val="24"/>
+        </w:rPr>
+      </w:pPr>
+    </w:p>
+    <w:p>
+      <w:pPr>
+        <w:tabs>
+          <w:tab w:val="left" w:pos="1201"/>
+        </w:tabs>
+        <w:jc w:val="center"/>
+        <w:rPr>
+          <w:b/>
+          <w:bCs/>
+          <w:sz w:val="28"/>
+          <w:szCs w:val="24"/>
+        </w:rPr>
+      </w:pPr>
+    </w:p>
+    <w:p>
+      <w:pPr>
+        <w:tabs>
+          <w:tab w:val="left" w:pos="1201"/>
+        </w:tabs>
+        <w:jc w:val="center"/>
+        <w:rPr>
+          <w:b/>
+          <w:bCs/>
+          <w:sz w:val="28"/>
+          <w:szCs w:val="24"/>
+        </w:rPr>
+      </w:pPr>
+    </w:p>
+    <w:p>
+      <w:pPr>
+        <w:tabs>
+          <w:tab w:val="left" w:pos="1201"/>
+        </w:tabs>
+        <w:jc w:val="center"/>
+        <w:rPr>
+          <w:b/>
+          <w:bCs/>
+          <w:sz w:val="28"/>
+          <w:szCs w:val="24"/>
+        </w:rPr>
+      </w:pPr>
+    </w:p>
+    <w:p>
+      <w:pPr>
+        <w:tabs>
+          <w:tab w:val="left" w:pos="1201"/>
+        </w:tabs>
+        <w:jc w:val="center"/>
+        <w:rPr>
+          <w:b/>
+          <w:bCs/>
+          <w:sz w:val="28"/>
+          <w:szCs w:val="24"/>
+        </w:rPr>
+      </w:pPr>
+    </w:p>
+    <w:p>
+      <w:pPr>
+        <w:tabs>
+          <w:tab w:val="left" w:pos="1201"/>
+        </w:tabs>
+        <w:jc w:val="center"/>
+        <w:rPr>
+          <w:b/>
+          <w:bCs/>
+          <w:sz w:val="28"/>
+          <w:szCs w:val="24"/>
+        </w:rPr>
+      </w:pPr>
+    </w:p>
+    <w:p>
+      <w:pPr>
+        <w:tabs>
+          <w:tab w:val="left" w:pos="1201"/>
+        </w:tabs>
+        <w:jc w:val="center"/>
+        <w:rPr>
+          <w:b/>
+          <w:bCs/>
+          <w:sz w:val="28"/>
+          <w:szCs w:val="24"/>
+        </w:rPr>
+      </w:pPr>
+    </w:p>
+    <w:p>
+      <w:pPr>
+        <w:tabs>
+          <w:tab w:val="left" w:pos="1201"/>
+        </w:tabs>
+        <w:jc w:val="center"/>
+        <w:rPr>
+          <w:b/>
+          <w:bCs/>
+          <w:sz w:val="28"/>
+          <w:szCs w:val="24"/>
+        </w:rPr>
+      </w:pPr>
+    </w:p>
+    <w:p>
+      <w:pPr>
+        <w:tabs>
+          <w:tab w:val="left" w:pos="1201"/>
+        </w:tabs>
+        <w:jc w:val="center"/>
+        <w:rPr>
+          <w:b/>
+          <w:bCs/>
+          <w:sz w:val="28"/>
+          <w:szCs w:val="24"/>
+        </w:rPr>
+      </w:pPr>
+    </w:p>
+    <w:p>
+      <w:pPr>
+        <w:tabs>
+          <w:tab w:val="left" w:pos="1201"/>
+        </w:tabs>
+        <w:jc w:val="center"/>
+        <w:rPr>
+          <w:b/>
+          <w:bCs/>
+          <w:sz w:val="28"/>
+          <w:szCs w:val="24"/>
+        </w:rPr>
+      </w:pPr>
+    </w:p>
+    <w:p>
+      <w:pPr>
+        <w:tabs>
+          <w:tab w:val="left" w:pos="1201"/>
+        </w:tabs>
+        <w:jc w:val="center"/>
+        <w:rPr>
+          <w:b/>
+          <w:bCs/>
+          <w:sz w:val="28"/>
+          <w:szCs w:val="24"/>
+        </w:rPr>
+      </w:pPr>
+    </w:p>
+    <w:p>
+      <w:pPr>
+        <w:tabs>
+          <w:tab w:val="left" w:pos="1201"/>
+        </w:tabs>
+        <w:jc w:val="center"/>
+        <w:rPr>
+          <w:b/>
+          <w:bCs/>
+          <w:sz w:val="28"/>
+          <w:szCs w:val="24"/>
+        </w:rPr>
+      </w:pPr>
+    </w:p>
+    <w:p>
+      <w:pPr>
+        <w:tabs>
+          <w:tab w:val="left" w:pos="1201"/>
+        </w:tabs>
+        <w:jc w:val="center"/>
+        <w:rPr>
+          <w:b/>
+          <w:bCs/>
+          <w:sz w:val="28"/>
+          <w:szCs w:val="24"/>
+        </w:rPr>
+      </w:pPr>
+    </w:p>
+    <w:p>
+      <w:pPr>
+        <w:tabs>
+          <w:tab w:val="left" w:pos="1201"/>
+        </w:tabs>
+        <w:jc w:val="center"/>
+        <w:rPr>
+          <w:b/>
+          <w:bCs/>
+          <w:sz w:val="28"/>
+          <w:szCs w:val="24"/>
+        </w:rPr>
+      </w:pPr>
+    </w:p>
+    <w:p>
+      <w:pPr>
+        <w:tabs>
+          <w:tab w:val="left" w:pos="1201"/>
+        </w:tabs>
+        <w:jc w:val="center"/>
+        <w:rPr>
+          <w:b/>
+          <w:bCs/>
+          <w:sz w:val="28"/>
+          <w:szCs w:val="24"/>
+        </w:rPr>
+      </w:pPr>
+    </w:p>
+    <w:p>
+      <w:pPr>
+        <w:tabs>
+          <w:tab w:val="left" w:pos="1201"/>
+        </w:tabs>
+        <w:jc w:val="center"/>
+        <w:rPr>
+          <w:b/>
+          <w:bCs/>
+          <w:sz w:val="28"/>
+          <w:szCs w:val="24"/>
+        </w:rPr>
+      </w:pPr>
+    </w:p>
+    <w:p>
+      <w:pPr>
+        <w:tabs>
+          <w:tab w:val="left" w:pos="1201"/>
+        </w:tabs>
+        <w:jc w:val="center"/>
+        <w:rPr>
+          <w:b/>
+          <w:bCs/>
+          <w:sz w:val="28"/>
+          <w:szCs w:val="24"/>
+        </w:rPr>
+      </w:pPr>
+    </w:p>
+    <w:p>
+      <w:pPr>
+        <w:tabs>
+          <w:tab w:val="left" w:pos="1201"/>
+        </w:tabs>
+        <w:jc w:val="center"/>
+        <w:rPr>
+          <w:b/>
+          <w:bCs/>
+          <w:sz w:val="28"/>
+          <w:szCs w:val="24"/>
+        </w:rPr>
+      </w:pPr>
+    </w:p>
+    <w:p>
+      <w:pPr>
+        <w:tabs>
+          <w:tab w:val="left" w:pos="1201"/>
+        </w:tabs>
+        <w:jc w:val="center"/>
+        <w:rPr>
+          <w:b/>
+          <w:bCs/>
+          <w:sz w:val="28"/>
+          <w:szCs w:val="24"/>
+        </w:rPr>
+      </w:pPr>
+    </w:p>
+    <w:p>
+      <w:pPr>
+        <w:tabs>
+          <w:tab w:val="left" w:pos="1201"/>
+        </w:tabs>
+        <w:jc w:val="center"/>
+        <w:rPr>
+          <w:b/>
+          <w:bCs/>
+          <w:sz w:val="28"/>
+          <w:szCs w:val="24"/>
+        </w:rPr>
+      </w:pPr>
+    </w:p>
+    <w:p>
+      <w:pPr>
+        <w:tabs>
+          <w:tab w:val="left" w:pos="1201"/>
+        </w:tabs>
+        <w:jc w:val="center"/>
+        <w:rPr>
+          <w:b/>
+          <w:bCs/>
+          <w:sz w:val="28"/>
+          <w:szCs w:val="24"/>
+        </w:rPr>
+      </w:pPr>
+    </w:p>
+    <w:p>
+      <w:pPr>
+        <w:tabs>
+          <w:tab w:val="left" w:pos="1201"/>
+        </w:tabs>
+        <w:jc w:val="center"/>
+        <w:rPr>
+          <w:b/>
+          <w:bCs/>
+          <w:sz w:val="28"/>
+          <w:szCs w:val="24"/>
+        </w:rPr>
+      </w:pPr>
+    </w:p>
+    <w:p>
+      <w:pPr>
+        <w:tabs>
+          <w:tab w:val="left" w:pos="1201"/>
+        </w:tabs>
+        <w:rPr>
+          <w:b/>
+          <w:bCs/>
+          <w:sz w:val="28"/>
+          <w:szCs w:val="24"/>
+        </w:rPr>
+      </w:pPr>
+      <w:r>
+        <w:rPr>
+          <w:b/>
+          <w:bCs/>
+          <w:sz w:val="28"/>
+          <w:szCs w:val="24"/>
+        </w:rPr>
+        <w:tab/>
+      </w:r>
+      <w:r>
+        <w:rPr>
+          <w:b/>
+          <w:bCs/>
+          <w:sz w:val="28"/>
+          <w:szCs w:val="24"/>
+        </w:rPr>
+        <w:tab/>
+      </w:r>
+      <w:r>
+        <w:rPr>
+          <w:b/>
+          <w:bCs/>
+          <w:sz w:val="28"/>
+          <w:szCs w:val="24"/>
+        </w:rPr>
+        <w:tab/>
+      </w:r>
+      <w:r>
+        <w:rPr>
+          <w:b/>
+          <w:bCs/>
+          <w:sz w:val="28"/>
+          <w:szCs w:val="24"/>
+        </w:rPr>
+        <w:tab/>
+      </w:r>
+    </w:p>
+    <w:p>
+      <w:pPr>
+        <w:tabs>
+          <w:tab w:val="left" w:pos="1201"/>
+        </w:tabs>
+        <w:rPr>
+          <w:b/>
+          <w:bCs/>
+          <w:sz w:val="28"/>
+          <w:szCs w:val="24"/>
+        </w:rPr>
+      </w:pPr>
+      <w:r>
+        <w:rPr>
+          <w:b/>
+          <w:bCs/>
+          <w:sz w:val="28"/>
+          <w:szCs w:val="24"/>
+        </w:rPr>
+        <w:t>Conclusion</w:t>
+      </w:r>
+    </w:p>
+    <w:p>
+      <w:pPr>
+        <w:tabs>
+          <w:tab w:val="left" w:pos="1201"/>
+        </w:tabs>
+        <w:rPr>
+          <w:b/>
+          <w:bCs/>
+          <w:sz w:val="28"/>
+          <w:szCs w:val="24"/>
+        </w:rPr>
+      </w:pPr>
+    </w:p>
+    <w:p>
+      <w:pPr>
+        <w:tabs>
+          <w:tab w:val="left" w:pos="1201"/>
+        </w:tabs>
+        <w:rPr>
+          <w:b/>
+          <w:bCs/>
+          <w:sz w:val="28"/>
+          <w:szCs w:val="24"/>
+        </w:rPr>
+      </w:pPr>
+      <w:r>
+        <w:rPr>
+          <w:b/>
+          <w:bCs/>
+          <w:sz w:val="28"/>
+          <w:szCs w:val="24"/>
+        </w:rPr>
+        <w:tab/>
+      </w:r>
+    </w:p>
+    <w:p>
+      <w:pPr>
+        <w:tabs>
+          <w:tab w:val="left" w:pos="1201"/>
+        </w:tabs>
+        <w:rPr>
+          <w:sz w:val="28"/>
+          <w:szCs w:val="24"/>
+        </w:rPr>
+      </w:pPr>
+      <w:r>
+        <w:rPr>
+          <w:b/>
+          <w:bCs/>
+          <w:sz w:val="28"/>
+          <w:szCs w:val="24"/>
+        </w:rPr>
+        <w:tab/>
+      </w:r>
+      <w:r>
+        <w:rPr>
+          <w:sz w:val="24"/>
+        </w:rPr>
+        <w:t xml:space="preserve">Hence, word prediction </w:t>
+      </w:r>
+      <w:r>
+        <w:rPr>
+          <w:sz w:val="24"/>
+        </w:rPr>
+        <w:t xml:space="preserve">can </w:t>
+      </w:r>
+      <w:r>
+        <w:rPr>
+          <w:sz w:val="24"/>
+        </w:rPr>
+        <w:t xml:space="preserve">have a major impact when it comes to </w:t>
+      </w:r>
+    </w:p>
+    <w:p>
+      <w:pPr>
+        <w:tabs>
+          <w:tab w:val="left" w:pos="1201"/>
+        </w:tabs>
+        <w:rPr>
+          <w:b/>
+          <w:bCs/>
+          <w:sz w:val="28"/>
+          <w:szCs w:val="24"/>
+        </w:rPr>
+      </w:pPr>
+    </w:p>
+    <w:p>
+      <w:pPr>
+        <w:tabs>
+          <w:tab w:val="left" w:pos="1201"/>
+        </w:tabs>
+        <w:rPr>
+          <w:b/>
+          <w:bCs/>
+          <w:sz w:val="28"/>
+          <w:szCs w:val="24"/>
+        </w:rPr>
+      </w:pPr>
+    </w:p>
+    <w:p>
+      <w:pPr>
+        <w:tabs>
+          <w:tab w:val="left" w:pos="1201"/>
+        </w:tabs>
+        <w:rPr>
+          <w:b/>
+          <w:bCs/>
+          <w:sz w:val="28"/>
+          <w:szCs w:val="24"/>
+        </w:rPr>
+      </w:pPr>
+    </w:p>
+    <w:p>
+      <w:pPr>
+        <w:tabs>
+          <w:tab w:val="left" w:pos="1201"/>
+        </w:tabs>
+        <w:rPr>
+          <w:b/>
+          <w:bCs/>
+          <w:sz w:val="28"/>
+          <w:szCs w:val="24"/>
+        </w:rPr>
+      </w:pPr>
+    </w:p>
+    <w:p>
+      <w:pPr>
+        <w:tabs>
+          <w:tab w:val="left" w:pos="1201"/>
+        </w:tabs>
+        <w:rPr>
+          <w:b/>
+          <w:bCs/>
+          <w:sz w:val="28"/>
+          <w:szCs w:val="24"/>
+        </w:rPr>
+      </w:pPr>
+    </w:p>
+    <w:p>
+      <w:pPr>
+        <w:tabs>
+          <w:tab w:val="left" w:pos="1201"/>
+        </w:tabs>
+        <w:rPr>
+          <w:b/>
+          <w:bCs/>
+          <w:sz w:val="28"/>
+          <w:szCs w:val="24"/>
+        </w:rPr>
+      </w:pPr>
+    </w:p>
+    <w:p>
+      <w:pPr>
+        <w:tabs>
+          <w:tab w:val="left" w:pos="1201"/>
+        </w:tabs>
+        <w:rPr>
+          <w:b/>
+          <w:bCs/>
+          <w:sz w:val="28"/>
+          <w:szCs w:val="24"/>
+        </w:rPr>
+      </w:pPr>
+    </w:p>
+    <w:p>
+      <w:pPr>
+        <w:tabs>
+          <w:tab w:val="left" w:pos="1201"/>
+        </w:tabs>
+        <w:rPr>
+          <w:b/>
+          <w:bCs/>
+          <w:sz w:val="28"/>
+          <w:szCs w:val="24"/>
+        </w:rPr>
+      </w:pPr>
+    </w:p>
+    <w:p>
+      <w:pPr>
+        <w:tabs>
+          <w:tab w:val="left" w:pos="1201"/>
+        </w:tabs>
+        <w:rPr>
+          <w:b/>
+          <w:bCs/>
+          <w:sz w:val="28"/>
+          <w:szCs w:val="24"/>
+        </w:rPr>
+      </w:pPr>
+    </w:p>
+    <w:p>
+      <w:pPr>
+        <w:tabs>
+          <w:tab w:val="left" w:pos="1201"/>
+        </w:tabs>
+        <w:rPr>
+          <w:b/>
+          <w:bCs/>
+          <w:sz w:val="28"/>
+          <w:szCs w:val="24"/>
+        </w:rPr>
+      </w:pPr>
+    </w:p>
+    <w:p>
+      <w:pPr>
+        <w:tabs>
+          <w:tab w:val="left" w:pos="1201"/>
+        </w:tabs>
+        <w:rPr>
+          <w:b/>
+          <w:bCs/>
+          <w:sz w:val="28"/>
+          <w:szCs w:val="24"/>
+        </w:rPr>
+      </w:pPr>
+    </w:p>
+    <w:p>
+      <w:pPr>
+        <w:tabs>
+          <w:tab w:val="left" w:pos="1201"/>
+        </w:tabs>
+        <w:rPr>
+          <w:b/>
+          <w:bCs/>
+          <w:sz w:val="28"/>
+          <w:szCs w:val="24"/>
+        </w:rPr>
+      </w:pPr>
+    </w:p>
+    <w:p>
+      <w:pPr>
+        <w:tabs>
+          <w:tab w:val="left" w:pos="1201"/>
+        </w:tabs>
+        <w:rPr>
+          <w:b/>
+          <w:bCs/>
+          <w:sz w:val="28"/>
+          <w:szCs w:val="24"/>
+        </w:rPr>
+      </w:pPr>
+    </w:p>
+    <w:p>
+      <w:pPr>
+        <w:tabs>
+          <w:tab w:val="left" w:pos="1201"/>
+        </w:tabs>
+        <w:rPr>
+          <w:b/>
+          <w:bCs/>
+          <w:sz w:val="28"/>
+          <w:szCs w:val="24"/>
+        </w:rPr>
+      </w:pPr>
+    </w:p>
+    <w:p>
+      <w:pPr>
+        <w:tabs>
+          <w:tab w:val="left" w:pos="1201"/>
+        </w:tabs>
+        <w:rPr>
+          <w:b/>
+          <w:bCs/>
+          <w:sz w:val="28"/>
+          <w:szCs w:val="24"/>
+        </w:rPr>
+      </w:pPr>
+    </w:p>
+    <w:p>
+      <w:pPr>
+        <w:tabs>
+          <w:tab w:val="left" w:pos="1201"/>
+        </w:tabs>
+        <w:rPr>
+          <w:b/>
+          <w:bCs/>
+          <w:sz w:val="28"/>
+          <w:szCs w:val="24"/>
+        </w:rPr>
+      </w:pPr>
+    </w:p>
+    <w:p>
+      <w:pPr>
+        <w:tabs>
+          <w:tab w:val="left" w:pos="1201"/>
+        </w:tabs>
+        <w:rPr>
+          <w:b/>
+          <w:bCs/>
+          <w:sz w:val="28"/>
+          <w:szCs w:val="24"/>
+        </w:rPr>
+      </w:pPr>
+    </w:p>
+    <w:p>
+      <w:pPr>
+        <w:tabs>
+          <w:tab w:val="left" w:pos="1201"/>
+        </w:tabs>
+        <w:rPr>
+          <w:b/>
+          <w:bCs/>
+          <w:sz w:val="28"/>
+          <w:szCs w:val="24"/>
+        </w:rPr>
+      </w:pPr>
+    </w:p>
+    <w:p>
+      <w:pPr>
+        <w:tabs>
+          <w:tab w:val="left" w:pos="1201"/>
+        </w:tabs>
+        <w:rPr>
+          <w:b/>
+          <w:bCs/>
+          <w:sz w:val="28"/>
+          <w:szCs w:val="24"/>
+        </w:rPr>
+      </w:pPr>
+    </w:p>
+    <w:p>
+      <w:pPr>
+        <w:tabs>
+          <w:tab w:val="left" w:pos="1201"/>
+        </w:tabs>
+        <w:rPr>
+          <w:b/>
+          <w:bCs/>
+          <w:sz w:val="28"/>
+          <w:szCs w:val="24"/>
+        </w:rPr>
+      </w:pPr>
+    </w:p>
+    <w:p>
+      <w:pPr>
+        <w:tabs>
+          <w:tab w:val="left" w:pos="1201"/>
+        </w:tabs>
+        <w:rPr>
+          <w:b/>
+          <w:bCs/>
+          <w:sz w:val="28"/>
+          <w:szCs w:val="24"/>
+        </w:rPr>
+      </w:pPr>
+    </w:p>
+    <w:p>
+      <w:pPr>
+        <w:tabs>
+          <w:tab w:val="left" w:pos="1201"/>
+        </w:tabs>
+        <w:rPr>
+          <w:b/>
+          <w:bCs/>
+          <w:sz w:val="28"/>
+          <w:szCs w:val="24"/>
+        </w:rPr>
+      </w:pPr>
+    </w:p>
+    <w:p>
+      <w:pPr>
+        <w:tabs>
+          <w:tab w:val="left" w:pos="1201"/>
+        </w:tabs>
+        <w:rPr>
+          <w:b/>
+          <w:bCs/>
+          <w:sz w:val="28"/>
+          <w:szCs w:val="24"/>
+        </w:rPr>
+      </w:pPr>
+    </w:p>
+    <w:p>
+      <w:pPr>
+        <w:tabs>
+          <w:tab w:val="left" w:pos="1201"/>
+        </w:tabs>
+        <w:rPr>
+          <w:b/>
+          <w:bCs/>
+          <w:sz w:val="28"/>
+          <w:szCs w:val="24"/>
+        </w:rPr>
+      </w:pPr>
+    </w:p>
+    <w:p>
+      <w:pPr>
+        <w:tabs>
+          <w:tab w:val="left" w:pos="1201"/>
+        </w:tabs>
+        <w:rPr>
+          <w:b/>
+          <w:bCs/>
+          <w:sz w:val="28"/>
+          <w:szCs w:val="24"/>
+        </w:rPr>
+      </w:pPr>
+    </w:p>
+    <w:p>
+      <w:pPr>
+        <w:tabs>
+          <w:tab w:val="left" w:pos="1201"/>
+        </w:tabs>
+        <w:rPr>
+          <w:b/>
+          <w:bCs/>
+          <w:sz w:val="28"/>
+          <w:szCs w:val="24"/>
+        </w:rPr>
+      </w:pPr>
+    </w:p>
+    <w:p>
+      <w:pPr>
+        <w:tabs>
+          <w:tab w:val="left" w:pos="1201"/>
+        </w:tabs>
+        <w:rPr>
+          <w:b/>
+          <w:bCs/>
+          <w:sz w:val="28"/>
+          <w:szCs w:val="24"/>
+        </w:rPr>
+      </w:pPr>
+    </w:p>
+    <w:p>
+      <w:pPr>
+        <w:tabs>
+          <w:tab w:val="left" w:pos="1201"/>
+        </w:tabs>
+        <w:jc w:val="center"/>
+        <w:rPr>
+          <w:b/>
+          <w:bCs/>
+          <w:sz w:val="28"/>
+          <w:szCs w:val="24"/>
+        </w:rPr>
+      </w:pPr>
+      <w:r>
+        <w:rPr>
+          <w:b/>
+          <w:bCs/>
+          <w:sz w:val="28"/>
+          <w:szCs w:val="24"/>
+        </w:rPr>
+        <w:t>References</w:t>
+      </w:r>
+    </w:p>
+    <w:p>
+      <w:pPr>
+        <w:tabs>
+          <w:tab w:val="left" w:pos="1201"/>
+        </w:tabs>
+        <w:jc w:val="center"/>
+        <w:rPr>
+          <w:b/>
+          <w:bCs/>
+          <w:sz w:val="28"/>
+          <w:szCs w:val="24"/>
+        </w:rPr>
+      </w:pPr>
+    </w:p>
+    <w:p>
+      <w:pPr>
+        <w:tabs>
+          <w:tab w:val="left" w:pos="1201"/>
+        </w:tabs>
+        <w:jc w:val="center"/>
+        <w:rPr>
+          <w:b/>
+          <w:bCs/>
+          <w:sz w:val="28"/>
+          <w:szCs w:val="24"/>
+        </w:rPr>
+      </w:pPr>
+    </w:p>
+    <w:p>
+      <w:pPr>
+        <w:tabs>
+          <w:tab w:val="left" w:pos="1201"/>
+        </w:tabs>
+        <w:rPr>
+          <w:b/>
+          <w:bCs/>
+          <w:sz w:val="28"/>
+          <w:szCs w:val="24"/>
+        </w:rPr>
+      </w:pPr>
+    </w:p>
+    <w:p>
+      <w:pPr>
+        <w:pStyle w:val="Heading2"/>
+        <w:numPr>
+          <w:ilvl w:val="0"/>
+          <w:numId w:val="2"/>
+        </w:numPr>
+        <w:spacing w:before="0"/>
+        <w:rPr>
+          <w:rFonts w:ascii="Times New Roman" w:hAnsi="Times New Roman" w:cs="Times New Roman"/>
+          <w:color w:val="000000" w:themeColor="text1"/>
+          <w:sz w:val="24"/>
+          <w:szCs w:val="24"/>
+        </w:rPr>
+      </w:pPr>
+      <w:hyperlink r:id="rId10" w:history="1">
+        <w:r>
+          <w:rPr>
+            <w:rStyle w:val="Hyperlink"/>
+            <w:rFonts w:ascii="Times New Roman" w:hAnsi="Times New Roman" w:cs="Times New Roman"/>
+            <w:sz w:val="24"/>
+            <w:szCs w:val="24"/>
+          </w:rPr>
+          <w:t xml:space="preserve">Coursera </w:t>
+        </w:r>
+        <w:proofErr w:type="gramStart"/>
+        <w:r>
+          <w:rPr>
+            <w:rStyle w:val="Hyperlink"/>
+            <w:rFonts w:ascii="Times New Roman" w:hAnsi="Times New Roman" w:cs="Times New Roman"/>
+            <w:sz w:val="24"/>
+            <w:szCs w:val="24"/>
+          </w:rPr>
+          <w:t xml:space="preserve">-  </w:t>
+        </w:r>
+        <w:r>
+          <w:rPr>
+            <w:rStyle w:val="Hyperlink"/>
+            <w:rFonts w:ascii="Times New Roman" w:hAnsi="Times New Roman" w:cs="Times New Roman"/>
+            <w:sz w:val="24"/>
+            <w:szCs w:val="24"/>
+          </w:rPr>
+          <w:t>Java</w:t>
+        </w:r>
+        <w:proofErr w:type="gramEnd"/>
+        <w:r>
+          <w:rPr>
+            <w:rStyle w:val="Hyperlink"/>
+            <w:rFonts w:ascii="Times New Roman" w:hAnsi="Times New Roman" w:cs="Times New Roman"/>
+            <w:sz w:val="24"/>
+            <w:szCs w:val="24"/>
+          </w:rPr>
+          <w:t xml:space="preserve"> Programming: Principles of Software Design</w:t>
+        </w:r>
+        <w:r>
+          <w:rPr>
+            <w:rStyle w:val="Hyperlink"/>
+            <w:rFonts w:ascii="Times New Roman" w:hAnsi="Times New Roman" w:cs="Times New Roman"/>
+            <w:sz w:val="24"/>
+            <w:szCs w:val="24"/>
+          </w:rPr>
+          <w:t xml:space="preserve"> (Duke University / Chapter 3: N-grams: predictive text)</w:t>
+        </w:r>
+      </w:hyperlink>
+    </w:p>
+    <w:p>
+      <w:pPr>
+        <w:tabs>
+          <w:tab w:val="left" w:pos="1201"/>
+        </w:tabs>
+        <w:rPr>
+          <w:sz w:val="24"/>
+        </w:rPr>
+      </w:pPr>
+    </w:p>
+    <w:p>
+      <w:pPr>
+        <w:pStyle w:val="ListParagraph"/>
+        <w:numPr>
+          <w:ilvl w:val="0"/>
+          <w:numId w:val="2"/>
+        </w:numPr>
+        <w:tabs>
+          <w:tab w:val="left" w:pos="1201"/>
+        </w:tabs>
+        <w:rPr>
+          <w:sz w:val="24"/>
+        </w:rPr>
+      </w:pPr>
+      <w:hyperlink r:id="rId11" w:history="1">
+        <w:r>
+          <w:rPr>
+            <w:rStyle w:val="Hyperlink"/>
+            <w:sz w:val="24"/>
+          </w:rPr>
+          <w:t>Geeks for Geeks</w:t>
+        </w:r>
+        <w:r>
+          <w:rPr>
+            <w:rStyle w:val="Hyperlink"/>
+            <w:sz w:val="24"/>
+          </w:rPr>
+          <w:t xml:space="preserve"> -</w:t>
+        </w:r>
+        <w:r>
+          <w:rPr>
+            <w:rStyle w:val="Hyperlink"/>
+            <w:sz w:val="24"/>
+          </w:rPr>
+          <w:t xml:space="preserve"> word prediction using n-grams</w:t>
+        </w:r>
+      </w:hyperlink>
+    </w:p>
+    <w:p>
+      <w:pPr>
+        <w:tabs>
+          <w:tab w:val="left" w:pos="1201"/>
+        </w:tabs>
+        <w:rPr>
+          <w:sz w:val="24"/>
+        </w:rPr>
+      </w:pPr>
+    </w:p>
+    <w:p>
+      <w:pPr>
+        <w:pStyle w:val="ListParagraph"/>
+        <w:numPr>
+          <w:ilvl w:val="0"/>
+          <w:numId w:val="2"/>
+        </w:numPr>
+        <w:tabs>
+          <w:tab w:val="left" w:pos="1201"/>
+        </w:tabs>
+        <w:rPr>
+          <w:sz w:val="24"/>
+        </w:rPr>
+      </w:pPr>
+      <w:hyperlink r:id="rId12" w:history="1">
+        <w:proofErr w:type="spellStart"/>
+        <w:r>
+          <w:rPr>
+            <w:rStyle w:val="Hyperlink"/>
+            <w:sz w:val="24"/>
+          </w:rPr>
+          <w:t>Kdnuggets</w:t>
+        </w:r>
+        <w:proofErr w:type="spellEnd"/>
+        <w:r>
+          <w:rPr>
+            <w:rStyle w:val="Hyperlink"/>
+            <w:sz w:val="24"/>
+          </w:rPr>
+          <w:t xml:space="preserve"> </w:t>
+        </w:r>
+        <w:r>
+          <w:rPr>
+            <w:rStyle w:val="Hyperlink"/>
+            <w:sz w:val="24"/>
+          </w:rPr>
+          <w:t xml:space="preserve">- </w:t>
+        </w:r>
+        <w:r>
+          <w:rPr>
+            <w:rStyle w:val="Hyperlink"/>
+            <w:sz w:val="24"/>
+          </w:rPr>
+          <w:t>word prediction corpora</w:t>
+        </w:r>
+      </w:hyperlink>
+    </w:p>
+    <w:p>
+      <w:pPr>
+        <w:pStyle w:val="ListParagraph"/>
+        <w:rPr>
+          <w:sz w:val="24"/>
+        </w:rPr>
+      </w:pPr>
+    </w:p>
+    <w:p>
+      <w:pPr>
+        <w:pStyle w:val="ListParagraph"/>
+        <w:numPr>
+          <w:ilvl w:val="0"/>
+          <w:numId w:val="2"/>
+        </w:numPr>
+        <w:tabs>
+          <w:tab w:val="left" w:pos="1201"/>
+        </w:tabs>
+        <w:rPr>
+          <w:sz w:val="24"/>
+        </w:rPr>
+      </w:pPr>
+      <w:hyperlink r:id="rId13" w:history="1">
+        <w:proofErr w:type="spellStart"/>
+        <w:r>
+          <w:rPr>
+            <w:rStyle w:val="Hyperlink"/>
+            <w:sz w:val="24"/>
+          </w:rPr>
+          <w:t>StackExchange</w:t>
+        </w:r>
+        <w:proofErr w:type="spellEnd"/>
+        <w:r>
+          <w:rPr>
+            <w:rStyle w:val="Hyperlink"/>
+            <w:sz w:val="24"/>
+          </w:rPr>
+          <w:t xml:space="preserve"> – predicting the best length of n-grams</w:t>
+        </w:r>
+      </w:hyperlink>
+    </w:p>
+    <w:p>
+      <w:pPr>
+        <w:pStyle w:val="ListParagraph"/>
+        <w:rPr>
+          <w:sz w:val="24"/>
+        </w:rPr>
+      </w:pPr>
+    </w:p>
+    <w:p>
+      <w:pPr>
+        <w:pStyle w:val="ListParagraph"/>
+        <w:numPr>
+          <w:ilvl w:val="0"/>
+          <w:numId w:val="2"/>
+        </w:numPr>
+        <w:tabs>
+          <w:tab w:val="left" w:pos="1201"/>
+        </w:tabs>
+        <w:rPr>
+          <w:sz w:val="24"/>
+        </w:rPr>
+      </w:pPr>
+      <w:hyperlink r:id="rId14" w:history="1">
+        <w:r>
+          <w:rPr>
+            <w:rStyle w:val="Hyperlink"/>
+            <w:sz w:val="24"/>
+          </w:rPr>
+          <w:t>Towards data science – good grams: how to find predictive n-grams for your problem</w:t>
+        </w:r>
+      </w:hyperlink>
+    </w:p>
+    <w:p>
+      <w:pPr>
+        <w:pStyle w:val="ListParagraph"/>
+        <w:rPr>
+          <w:sz w:val="24"/>
+        </w:rPr>
+      </w:pPr>
+    </w:p>
+    <w:p>
+      <w:pPr>
+        <w:pStyle w:val="ListParagraph"/>
+        <w:numPr>
+          <w:ilvl w:val="0"/>
+          <w:numId w:val="2"/>
+        </w:numPr>
+        <w:tabs>
+          <w:tab w:val="left" w:pos="1201"/>
+        </w:tabs>
+        <w:rPr>
+          <w:sz w:val="24"/>
+        </w:rPr>
+      </w:pPr>
+      <w:hyperlink r:id="rId15" w:history="1">
+        <w:proofErr w:type="spellStart"/>
+        <w:r>
+          <w:rPr>
+            <w:rStyle w:val="Hyperlink"/>
+            <w:sz w:val="24"/>
+          </w:rPr>
+          <w:t>StackAbuse</w:t>
+        </w:r>
+        <w:proofErr w:type="spellEnd"/>
+        <w:r>
+          <w:rPr>
+            <w:rStyle w:val="Hyperlink"/>
+            <w:sz w:val="24"/>
+          </w:rPr>
+          <w:t xml:space="preserve"> – Python for NLP development</w:t>
+        </w:r>
+      </w:hyperlink>
+    </w:p>
+    <w:p>
+      <w:pPr>
+        <w:pStyle w:val="ListParagraph"/>
+        <w:rPr>
+          <w:sz w:val="24"/>
+        </w:rPr>
+      </w:pPr>
+    </w:p>
+    <w:p>
+      <w:pPr>
+        <w:pStyle w:val="ListParagraph"/>
+        <w:numPr>
+          <w:ilvl w:val="0"/>
+          <w:numId w:val="2"/>
+        </w:numPr>
+        <w:tabs>
+          <w:tab w:val="left" w:pos="1201"/>
+        </w:tabs>
+        <w:rPr>
+          <w:sz w:val="24"/>
+        </w:rPr>
+      </w:pPr>
+      <w:hyperlink r:id="rId16" w:history="1">
+        <w:proofErr w:type="spellStart"/>
+        <w:r>
+          <w:rPr>
+            <w:rStyle w:val="Hyperlink"/>
+            <w:sz w:val="24"/>
+          </w:rPr>
+          <w:t>RealPython</w:t>
+        </w:r>
+        <w:proofErr w:type="spellEnd"/>
+        <w:r>
+          <w:rPr>
+            <w:rStyle w:val="Hyperlink"/>
+            <w:sz w:val="24"/>
+          </w:rPr>
+          <w:t xml:space="preserve"> – Regex tools</w:t>
+        </w:r>
+      </w:hyperlink>
+    </w:p>
+    <w:p>
+      <w:pPr>
+        <w:pStyle w:val="ListParagraph"/>
+        <w:rPr>
+          <w:sz w:val="24"/>
+        </w:rPr>
+      </w:pPr>
+    </w:p>
+    <w:p>
+      <w:pPr>
+        <w:pStyle w:val="ListParagraph"/>
+        <w:numPr>
+          <w:ilvl w:val="0"/>
+          <w:numId w:val="2"/>
+        </w:numPr>
+        <w:tabs>
+          <w:tab w:val="left" w:pos="1201"/>
+        </w:tabs>
+        <w:rPr>
+          <w:sz w:val="24"/>
+        </w:rPr>
+      </w:pPr>
+      <w:hyperlink r:id="rId17" w:history="1">
+        <w:r>
+          <w:rPr>
+            <w:rStyle w:val="Hyperlink"/>
+            <w:sz w:val="24"/>
+          </w:rPr>
+          <w:t>Tutorials Point – Python regular expressions</w:t>
+        </w:r>
+      </w:hyperlink>
     </w:p>
     <w:sectPr>
       <w:pgSz w:w="12240" w:h="15840"/>
-      <w:pgMar w:top="2780" w:right="1660" w:bottom="280" w:left="1320" w:header="1148" w:footer="0" w:gutter="0"/>
+      <w:pgMar w:top="2780" w:right="1660" w:bottom="1432" w:left="1320" w:header="1148" w:footer="0" w:gutter="0"/>
       <w:cols w:space="720"/>
     </w:sectPr>
   </w:body>
@@ -4762,6 +6851,97 @@
 <file path=word/numbering.xml><?xml version="1.0" encoding="utf-8"?>
 <w:numbering xmlns:wpc="http://schemas.microsoft.com/office/word/2010/wordprocessingCanvas" xmlns:cx="http://schemas.microsoft.com/office/drawing/2014/chartex" xmlns:cx1="http://schemas.microsoft.com/office/drawing/2015/9/8/chartex" xmlns:cx2="http://schemas.microsoft.com/office/drawing/2015/10/21/chartex" xmlns:cx3="http://schemas.microsoft.com/office/drawing/2016/5/9/chartex" xmlns:cx4="http://schemas.microsoft.com/office/drawing/2016/5/10/chartex" xmlns:cx5="http://schemas.microsoft.com/office/drawing/2016/5/11/chartex" xmlns:cx6="http://schemas.microsoft.com/office/drawing/2016/5/12/chartex" xmlns:cx7="http://schemas.microsoft.com/office/drawing/2016/5/13/chartex" xmlns:cx8="http://schemas.microsoft.com/office/drawing/2016/5/14/chartex" xmlns:mc="http://schemas.openxmlformats.org/markup-compatibility/2006" xmlns:aink="http://schemas.microsoft.com/office/drawing/2016/ink" xmlns:am3d="http://schemas.microsoft.com/office/drawing/2017/model3d" xmlns:o="urn:schemas-microsoft-com:office:office" xmlns:r="http://schemas.openxmlformats.org/officeDocument/2006/relationships" xmlns:m="http://schemas.openxmlformats.org/officeDocument/2006/math" xmlns:v="urn:schemas-microsoft-com:vml" xmlns:wp14="http://schemas.microsoft.com/office/word/2010/wordprocessingDrawing" xmlns:wp="http://schemas.openxmlformats.org/drawingml/2006/wordprocessingDrawing" xmlns:w10="urn:schemas-microsoft-com:office:word" xmlns:w="http://schemas.openxmlformats.org/wordprocessingml/2006/main" xmlns:w14="http://schemas.microsoft.com/office/word/2010/wordml" xmlns:w15="http://schemas.microsoft.com/office/word/2012/wordml" xmlns:w16cex="http://schemas.microsoft.com/office/word/2018/wordml/cex" xmlns:w16cid="http://schemas.microsoft.com/office/word/2016/wordml/cid" xmlns:w16="http://schemas.microsoft.com/office/word/2018/wordml" xmlns:w16se="http://schemas.microsoft.com/office/word/2015/wordml/symex" xmlns:wpg="http://schemas.microsoft.com/office/word/2010/wordprocessingGroup" xmlns:wpi="http://schemas.microsoft.com/office/word/2010/wordprocessingInk" xmlns:wne="http://schemas.microsoft.com/office/word/2006/wordml" xmlns:wps="http://schemas.microsoft.com/office/word/2010/wordprocessingShape" mc:Ignorable="w14 w15 w16se w16cid w16 w16cex wp14">
   <w:abstractNum w:abstractNumId="0" w15:restartNumberingAfterBreak="0">
+    <w:nsid w:val="4CEE1332"/>
+    <w:multiLevelType w:val="hybridMultilevel"/>
+    <w:tmpl w:val="C666AC64"/>
+    <w:lvl w:ilvl="0" w:tplc="F314F80E">
+      <w:start w:val="1"/>
+      <w:numFmt w:val="decimal"/>
+      <w:lvlText w:val="%1)"/>
+      <w:lvlJc w:val="left"/>
+      <w:pPr>
+        <w:ind w:left="720" w:hanging="360"/>
+      </w:pPr>
+      <w:rPr>
+        <w:rFonts w:hint="default"/>
+        <w:b w:val="0"/>
+        <w:bCs w:val="0"/>
+      </w:rPr>
+    </w:lvl>
+    <w:lvl w:ilvl="1" w:tplc="04090019" w:tentative="1">
+      <w:start w:val="1"/>
+      <w:numFmt w:val="lowerLetter"/>
+      <w:lvlText w:val="%2."/>
+      <w:lvlJc w:val="left"/>
+      <w:pPr>
+        <w:ind w:left="1440" w:hanging="360"/>
+      </w:pPr>
+    </w:lvl>
+    <w:lvl w:ilvl="2" w:tplc="0409001B" w:tentative="1">
+      <w:start w:val="1"/>
+      <w:numFmt w:val="lowerRoman"/>
+      <w:lvlText w:val="%3."/>
+      <w:lvlJc w:val="right"/>
+      <w:pPr>
+        <w:ind w:left="2160" w:hanging="180"/>
+      </w:pPr>
+    </w:lvl>
+    <w:lvl w:ilvl="3" w:tplc="0409000F" w:tentative="1">
+      <w:start w:val="1"/>
+      <w:numFmt w:val="decimal"/>
+      <w:lvlText w:val="%4."/>
+      <w:lvlJc w:val="left"/>
+      <w:pPr>
+        <w:ind w:left="2880" w:hanging="360"/>
+      </w:pPr>
+    </w:lvl>
+    <w:lvl w:ilvl="4" w:tplc="04090019" w:tentative="1">
+      <w:start w:val="1"/>
+      <w:numFmt w:val="lowerLetter"/>
+      <w:lvlText w:val="%5."/>
+      <w:lvlJc w:val="left"/>
+      <w:pPr>
+        <w:ind w:left="3600" w:hanging="360"/>
+      </w:pPr>
+    </w:lvl>
+    <w:lvl w:ilvl="5" w:tplc="0409001B" w:tentative="1">
+      <w:start w:val="1"/>
+      <w:numFmt w:val="lowerRoman"/>
+      <w:lvlText w:val="%6."/>
+      <w:lvlJc w:val="right"/>
+      <w:pPr>
+        <w:ind w:left="4320" w:hanging="180"/>
+      </w:pPr>
+    </w:lvl>
+    <w:lvl w:ilvl="6" w:tplc="0409000F" w:tentative="1">
+      <w:start w:val="1"/>
+      <w:numFmt w:val="decimal"/>
+      <w:lvlText w:val="%7."/>
+      <w:lvlJc w:val="left"/>
+      <w:pPr>
+        <w:ind w:left="5040" w:hanging="360"/>
+      </w:pPr>
+    </w:lvl>
+    <w:lvl w:ilvl="7" w:tplc="04090019" w:tentative="1">
+      <w:start w:val="1"/>
+      <w:numFmt w:val="lowerLetter"/>
+      <w:lvlText w:val="%8."/>
+      <w:lvlJc w:val="left"/>
+      <w:pPr>
+        <w:ind w:left="5760" w:hanging="360"/>
+      </w:pPr>
+    </w:lvl>
+    <w:lvl w:ilvl="8" w:tplc="0409001B" w:tentative="1">
+      <w:start w:val="1"/>
+      <w:numFmt w:val="lowerRoman"/>
+      <w:lvlText w:val="%9."/>
+      <w:lvlJc w:val="right"/>
+      <w:pPr>
+        <w:ind w:left="6480" w:hanging="180"/>
+      </w:pPr>
+    </w:lvl>
+  </w:abstractNum>
+  <w:abstractNum w:abstractNumId="1" w15:restartNumberingAfterBreak="0">
     <w:nsid w:val="4D5E5EB5"/>
     <w:multiLevelType w:val="hybridMultilevel"/>
     <w:tmpl w:val="FDDEDAE6"/>
@@ -4880,6 +7060,9 @@
     </w:lvl>
   </w:abstractNum>
   <w:num w:numId="1">
+    <w:abstractNumId w:val="1"/>
+  </w:num>
+  <w:num w:numId="2">
     <w:abstractNumId w:val="0"/>
   </w:num>
 </w:numbering>
@@ -5306,6 +7489,29 @@
       <w:szCs w:val="28"/>
     </w:rPr>
   </w:style>
+  <w:style w:type="paragraph" w:styleId="Heading2">
+    <w:name w:val="heading 2"/>
+    <w:basedOn w:val="Normal"/>
+    <w:next w:val="Normal"/>
+    <w:link w:val="Heading2Char"/>
+    <w:uiPriority w:val="9"/>
+    <w:semiHidden/>
+    <w:unhideWhenUsed/>
+    <w:qFormat/>
+    <w:rsid w:val="007A6E28"/>
+    <w:pPr>
+      <w:keepNext/>
+      <w:keepLines/>
+      <w:spacing w:before="40"/>
+      <w:outlineLvl w:val="1"/>
+    </w:pPr>
+    <w:rPr>
+      <w:rFonts w:asciiTheme="majorHAnsi" w:eastAsiaTheme="majorEastAsia" w:hAnsiTheme="majorHAnsi" w:cstheme="majorBidi"/>
+      <w:color w:val="365F91" w:themeColor="accent1" w:themeShade="BF"/>
+      <w:sz w:val="26"/>
+      <w:szCs w:val="26"/>
+    </w:rPr>
+  </w:style>
   <w:style w:type="character" w:default="1" w:styleId="DefaultParagraphFont">
     <w:name w:val="Default Paragraph Font"/>
     <w:uiPriority w:val="1"/>
@@ -5414,6 +7620,43 @@
       <w:sz w:val="24"/>
       <w:szCs w:val="24"/>
       <w:lang w:val="en-MX"/>
+    </w:rPr>
+  </w:style>
+  <w:style w:type="character" w:styleId="Hyperlink">
+    <w:name w:val="Hyperlink"/>
+    <w:basedOn w:val="DefaultParagraphFont"/>
+    <w:uiPriority w:val="99"/>
+    <w:unhideWhenUsed/>
+    <w:rsid w:val="004D6884"/>
+    <w:rPr>
+      <w:color w:val="0000FF" w:themeColor="hyperlink"/>
+      <w:u w:val="single"/>
+    </w:rPr>
+  </w:style>
+  <w:style w:type="character" w:styleId="UnresolvedMention">
+    <w:name w:val="Unresolved Mention"/>
+    <w:basedOn w:val="DefaultParagraphFont"/>
+    <w:uiPriority w:val="99"/>
+    <w:semiHidden/>
+    <w:unhideWhenUsed/>
+    <w:rsid w:val="004D6884"/>
+    <w:rPr>
+      <w:color w:val="605E5C"/>
+      <w:shd w:val="clear" w:color="auto" w:fill="E1DFDD"/>
+    </w:rPr>
+  </w:style>
+  <w:style w:type="character" w:customStyle="1" w:styleId="Heading2Char">
+    <w:name w:val="Heading 2 Char"/>
+    <w:basedOn w:val="DefaultParagraphFont"/>
+    <w:link w:val="Heading2"/>
+    <w:uiPriority w:val="9"/>
+    <w:semiHidden/>
+    <w:rsid w:val="007A6E28"/>
+    <w:rPr>
+      <w:rFonts w:asciiTheme="majorHAnsi" w:eastAsiaTheme="majorEastAsia" w:hAnsiTheme="majorHAnsi" w:cstheme="majorBidi"/>
+      <w:color w:val="365F91" w:themeColor="accent1" w:themeShade="BF"/>
+      <w:sz w:val="26"/>
+      <w:szCs w:val="26"/>
     </w:rPr>
   </w:style>
 </w:styles>

</xml_diff>

<commit_message>
updated textpredmarkov and ngrams and report
</commit_message>
<xml_diff>
--- a/report.docx
+++ b/report.docx
@@ -4713,7 +4713,15 @@
           <w:sz w:val="24"/>
           <w:szCs w:val="24"/>
         </w:rPr>
-        <w:t>, which means it just a single word</w:t>
+        <w:t xml:space="preserve">, which means it just a </w:t>
+      </w:r>
+      <w:proofErr w:type="gramStart"/>
+      <w:r>
+        <w:rPr>
+          <w:sz w:val="24"/>
+          <w:szCs w:val="24"/>
+        </w:rPr>
+        <w:t>single word</w:t>
       </w:r>
       <w:r>
         <w:rPr>
@@ -4722,6 +4730,7 @@
         </w:rPr>
         <w:t>s</w:t>
       </w:r>
+      <w:proofErr w:type="gramEnd"/>
     </w:p>
     <w:p>
       <w:pPr>
@@ -4873,7 +4882,7 @@
           <w:szCs w:val="24"/>
         </w:rPr>
         <w:drawing>
-          <wp:inline distT="0" distB="0" distL="0" distR="0" wp14:anchorId="09D5DE97" wp14:editId="3A029E20">
+          <wp:inline distT="0" distB="0" distL="0" distR="0" wp14:anchorId="09D5DE97" wp14:editId="4E5C935A">
             <wp:extent cx="5439833" cy="1574800"/>
             <wp:effectExtent l="0" t="38100" r="0" b="38100"/>
             <wp:docPr id="21" name="Diagram 21"/>
@@ -5185,7 +5194,21 @@
                 <w:sz w:val="24"/>
                 <w:szCs w:val="24"/>
               </w:rPr>
-              <w:t>(to, dance)</w:t>
+              <w:t xml:space="preserve">(to, </w:t>
+            </w:r>
+            <w:r>
+              <w:rPr>
+                <w:sz w:val="24"/>
+                <w:szCs w:val="24"/>
+              </w:rPr>
+              <w:t>that</w:t>
+            </w:r>
+            <w:r>
+              <w:rPr>
+                <w:sz w:val="24"/>
+                <w:szCs w:val="24"/>
+              </w:rPr>
+              <w:t>)</w:t>
             </w:r>
           </w:p>
         </w:tc>
@@ -11546,7 +11569,7 @@
         <a:p>
           <a:r>
             <a:rPr lang="en-US"/>
-            <a:t>dance</a:t>
+            <a:t>that</a:t>
           </a:r>
         </a:p>
       </dgm:t>
@@ -11916,12 +11939,12 @@
         </a:fontRef>
       </dsp:style>
       <dsp:txBody>
-        <a:bodyPr spcFirstLastPara="0" vert="horz" wrap="square" lIns="17780" tIns="17780" rIns="17780" bIns="17780" numCol="1" spcCol="1270" anchor="ctr" anchorCtr="0">
+        <a:bodyPr spcFirstLastPara="0" vert="horz" wrap="square" lIns="18415" tIns="18415" rIns="18415" bIns="18415" numCol="1" spcCol="1270" anchor="ctr" anchorCtr="0">
           <a:noAutofit/>
         </a:bodyPr>
         <a:lstStyle/>
         <a:p>
-          <a:pPr marL="0" lvl="0" indent="0" algn="ctr" defTabSz="1244600">
+          <a:pPr marL="0" lvl="0" indent="0" algn="ctr" defTabSz="1289050">
             <a:lnSpc>
               <a:spcPct val="90000"/>
             </a:lnSpc>
@@ -11934,7 +11957,7 @@
             <a:buNone/>
           </a:pPr>
           <a:r>
-            <a:rPr lang="en-US" sz="2800" kern="1200"/>
+            <a:rPr lang="en-US" sz="2900" kern="1200"/>
             <a:t>I</a:t>
           </a:r>
         </a:p>
@@ -12074,12 +12097,12 @@
         </a:fontRef>
       </dsp:style>
       <dsp:txBody>
-        <a:bodyPr spcFirstLastPara="0" vert="horz" wrap="square" lIns="17780" tIns="17780" rIns="17780" bIns="17780" numCol="1" spcCol="1270" anchor="ctr" anchorCtr="0">
+        <a:bodyPr spcFirstLastPara="0" vert="horz" wrap="square" lIns="18415" tIns="18415" rIns="18415" bIns="18415" numCol="1" spcCol="1270" anchor="ctr" anchorCtr="0">
           <a:noAutofit/>
         </a:bodyPr>
         <a:lstStyle/>
         <a:p>
-          <a:pPr marL="0" lvl="0" indent="0" algn="ctr" defTabSz="1244600">
+          <a:pPr marL="0" lvl="0" indent="0" algn="ctr" defTabSz="1289050">
             <a:lnSpc>
               <a:spcPct val="90000"/>
             </a:lnSpc>
@@ -12092,7 +12115,7 @@
             <a:buNone/>
           </a:pPr>
           <a:r>
-            <a:rPr lang="en-US" sz="2800" kern="1200"/>
+            <a:rPr lang="en-US" sz="2900" kern="1200"/>
             <a:t>like</a:t>
           </a:r>
         </a:p>
@@ -12232,12 +12255,12 @@
         </a:fontRef>
       </dsp:style>
       <dsp:txBody>
-        <a:bodyPr spcFirstLastPara="0" vert="horz" wrap="square" lIns="17780" tIns="17780" rIns="17780" bIns="17780" numCol="1" spcCol="1270" anchor="ctr" anchorCtr="0">
+        <a:bodyPr spcFirstLastPara="0" vert="horz" wrap="square" lIns="18415" tIns="18415" rIns="18415" bIns="18415" numCol="1" spcCol="1270" anchor="ctr" anchorCtr="0">
           <a:noAutofit/>
         </a:bodyPr>
         <a:lstStyle/>
         <a:p>
-          <a:pPr marL="0" lvl="0" indent="0" algn="ctr" defTabSz="1244600">
+          <a:pPr marL="0" lvl="0" indent="0" algn="ctr" defTabSz="1289050">
             <a:lnSpc>
               <a:spcPct val="90000"/>
             </a:lnSpc>
@@ -12250,7 +12273,7 @@
             <a:buNone/>
           </a:pPr>
           <a:r>
-            <a:rPr lang="en-US" sz="2800" kern="1200"/>
+            <a:rPr lang="en-US" sz="2900" kern="1200"/>
             <a:t>to</a:t>
           </a:r>
         </a:p>
@@ -12390,12 +12413,12 @@
         </a:fontRef>
       </dsp:style>
       <dsp:txBody>
-        <a:bodyPr spcFirstLastPara="0" vert="horz" wrap="square" lIns="17780" tIns="17780" rIns="17780" bIns="17780" numCol="1" spcCol="1270" anchor="ctr" anchorCtr="0">
+        <a:bodyPr spcFirstLastPara="0" vert="horz" wrap="square" lIns="18415" tIns="18415" rIns="18415" bIns="18415" numCol="1" spcCol="1270" anchor="ctr" anchorCtr="0">
           <a:noAutofit/>
         </a:bodyPr>
         <a:lstStyle/>
         <a:p>
-          <a:pPr marL="0" lvl="0" indent="0" algn="ctr" defTabSz="1244600">
+          <a:pPr marL="0" lvl="0" indent="0" algn="ctr" defTabSz="1289050">
             <a:lnSpc>
               <a:spcPct val="90000"/>
             </a:lnSpc>
@@ -12408,8 +12431,8 @@
             <a:buNone/>
           </a:pPr>
           <a:r>
-            <a:rPr lang="en-US" sz="2800" kern="1200"/>
-            <a:t>dance</a:t>
+            <a:rPr lang="en-US" sz="2900" kern="1200"/>
+            <a:t>that</a:t>
           </a:r>
         </a:p>
       </dsp:txBody>
@@ -12548,12 +12571,12 @@
         </a:fontRef>
       </dsp:style>
       <dsp:txBody>
-        <a:bodyPr spcFirstLastPara="0" vert="horz" wrap="square" lIns="17780" tIns="17780" rIns="17780" bIns="17780" numCol="1" spcCol="1270" anchor="ctr" anchorCtr="0">
+        <a:bodyPr spcFirstLastPara="0" vert="horz" wrap="square" lIns="18415" tIns="18415" rIns="18415" bIns="18415" numCol="1" spcCol="1270" anchor="ctr" anchorCtr="0">
           <a:noAutofit/>
         </a:bodyPr>
         <a:lstStyle/>
         <a:p>
-          <a:pPr marL="0" lvl="0" indent="0" algn="ctr" defTabSz="1244600">
+          <a:pPr marL="0" lvl="0" indent="0" algn="ctr" defTabSz="1289050">
             <a:lnSpc>
               <a:spcPct val="90000"/>
             </a:lnSpc>
@@ -12566,7 +12589,7 @@
             <a:buNone/>
           </a:pPr>
           <a:r>
-            <a:rPr lang="en-US" sz="2800" kern="1200"/>
+            <a:rPr lang="en-US" sz="2900" kern="1200"/>
             <a:t>am</a:t>
           </a:r>
         </a:p>
@@ -12706,12 +12729,12 @@
         </a:fontRef>
       </dsp:style>
       <dsp:txBody>
-        <a:bodyPr spcFirstLastPara="0" vert="horz" wrap="square" lIns="17780" tIns="17780" rIns="17780" bIns="17780" numCol="1" spcCol="1270" anchor="ctr" anchorCtr="0">
+        <a:bodyPr spcFirstLastPara="0" vert="horz" wrap="square" lIns="18415" tIns="18415" rIns="18415" bIns="18415" numCol="1" spcCol="1270" anchor="ctr" anchorCtr="0">
           <a:noAutofit/>
         </a:bodyPr>
         <a:lstStyle/>
         <a:p>
-          <a:pPr marL="0" lvl="0" indent="0" algn="ctr" defTabSz="1244600">
+          <a:pPr marL="0" lvl="0" indent="0" algn="ctr" defTabSz="1289050">
             <a:lnSpc>
               <a:spcPct val="90000"/>
             </a:lnSpc>
@@ -12724,7 +12747,7 @@
             <a:buNone/>
           </a:pPr>
           <a:r>
-            <a:rPr lang="en-US" sz="2800" kern="1200"/>
+            <a:rPr lang="en-US" sz="2900" kern="1200"/>
             <a:t>a</a:t>
           </a:r>
         </a:p>

</xml_diff>